<commit_message>
Lagt till beslut om begränsad pilot för ProcessObservations
</commit_message>
<xml_diff>
--- a/ServiceInteractions/riv/clinicalprocess/healthcond/basic/branches/clinicalprocess_healthcond_basic_1.0_RC4/docs/AB_clinicalprocess_healthcond_basic.docx
+++ b/ServiceInteractions/riv/clinicalprocess/healthcond/basic/branches/clinicalprocess_healthcond_basic_1.0_RC4/docs/AB_clinicalprocess_healthcond_basic.docx
@@ -1,6 +1,6 @@
 
 <file path=word/document.xml><?xml version="1.0" encoding="utf-8"?>
-<w:document xmlns:wpc="http://schemas.microsoft.com/office/word/2010/wordprocessingCanvas" xmlns:mc="http://schemas.openxmlformats.org/markup-compatibility/2006" xmlns:o="urn:schemas-microsoft-com:office:office" xmlns:r="http://schemas.openxmlformats.org/officeDocument/2006/relationships" xmlns:m="http://schemas.openxmlformats.org/officeDocument/2006/math" xmlns:v="urn:schemas-microsoft-com:vml" xmlns:wp14="http://schemas.microsoft.com/office/word/2010/wordprocessingDrawing" xmlns:wp="http://schemas.openxmlformats.org/drawingml/2006/wordprocessingDrawing" xmlns:w10="urn:schemas-microsoft-com:office:word" xmlns:w="http://schemas.openxmlformats.org/wordprocessingml/2006/main" xmlns:w14="http://schemas.microsoft.com/office/word/2010/wordml" xmlns:wpg="http://schemas.microsoft.com/office/word/2010/wordprocessingGroup" xmlns:wpi="http://schemas.microsoft.com/office/word/2010/wordprocessingInk" xmlns:wne="http://schemas.microsoft.com/office/word/2006/wordml" xmlns:wps="http://schemas.microsoft.com/office/word/2010/wordprocessingShape" mc:Ignorable="w14 wp14">
+<w:document xmlns:wpc="http://schemas.microsoft.com/office/word/2010/wordprocessingCanvas" xmlns:mo="http://schemas.microsoft.com/office/mac/office/2008/main" xmlns:mc="http://schemas.openxmlformats.org/markup-compatibility/2006" xmlns:mv="urn:schemas-microsoft-com:mac:vml" xmlns:o="urn:schemas-microsoft-com:office:office" xmlns:r="http://schemas.openxmlformats.org/officeDocument/2006/relationships" xmlns:m="http://schemas.openxmlformats.org/officeDocument/2006/math" xmlns:v="urn:schemas-microsoft-com:vml" xmlns:wp14="http://schemas.microsoft.com/office/word/2010/wordprocessingDrawing" xmlns:wp="http://schemas.openxmlformats.org/drawingml/2006/wordprocessingDrawing" xmlns:w10="urn:schemas-microsoft-com:office:word" xmlns:w="http://schemas.openxmlformats.org/wordprocessingml/2006/main" xmlns:w14="http://schemas.microsoft.com/office/word/2010/wordml" xmlns:wpg="http://schemas.microsoft.com/office/word/2010/wordprocessingGroup" xmlns:wpi="http://schemas.microsoft.com/office/word/2010/wordprocessingInk" xmlns:wne="http://schemas.microsoft.com/office/word/2006/wordml" xmlns:wps="http://schemas.microsoft.com/office/word/2010/wordprocessingShape" mc:Ignorable="w14 wp14">
   <w:body>
     <w:p/>
     <w:p/>
@@ -49,7 +49,6 @@
           <w:szCs w:val="56"/>
         </w:rPr>
       </w:pPr>
-      <w:proofErr w:type="spellStart"/>
       <w:r>
         <w:rPr>
           <w:rFonts w:ascii="Arial" w:hAnsi="Arial" w:cs="Arial"/>
@@ -64,16 +63,7 @@
           <w:sz w:val="56"/>
           <w:szCs w:val="56"/>
         </w:rPr>
-        <w:t>rkitekturella</w:t>
-      </w:r>
-      <w:proofErr w:type="spellEnd"/>
-      <w:r>
-        <w:rPr>
-          <w:rFonts w:ascii="Arial" w:hAnsi="Arial" w:cs="Arial"/>
-          <w:sz w:val="56"/>
-          <w:szCs w:val="56"/>
-        </w:rPr>
-        <w:t xml:space="preserve"> beslut</w:t>
+        <w:t>rkitekturella beslut</w:t>
       </w:r>
     </w:p>
     <w:p>
@@ -284,7 +274,7 @@
     <w:p/>
     <w:p>
       <w:pPr>
-        <w:pStyle w:val="Innehll1"/>
+        <w:pStyle w:val="TOC1"/>
         <w:tabs>
           <w:tab w:val="left" w:pos="440"/>
         </w:tabs>
@@ -307,7 +297,7 @@
       <w:hyperlink w:anchor="_Toc374971753" w:history="1">
         <w:r>
           <w:rPr>
-            <w:rStyle w:val="Hyperlnk"/>
+            <w:rStyle w:val="Hyperlink"/>
           </w:rPr>
           <w:t>1.</w:t>
         </w:r>
@@ -322,7 +312,7 @@
         </w:r>
         <w:r>
           <w:rPr>
-            <w:rStyle w:val="Hyperlnk"/>
+            <w:rStyle w:val="Hyperlink"/>
           </w:rPr>
           <w:t>Inledning</w:t>
         </w:r>
@@ -371,7 +361,7 @@
     </w:p>
     <w:p>
       <w:pPr>
-        <w:pStyle w:val="Innehll2"/>
+        <w:pStyle w:val="TOC2"/>
         <w:tabs>
           <w:tab w:val="left" w:pos="880"/>
           <w:tab w:val="right" w:leader="dot" w:pos="8664"/>
@@ -386,7 +376,7 @@
       <w:hyperlink w:anchor="_Toc374971754" w:history="1">
         <w:r>
           <w:rPr>
-            <w:rStyle w:val="Hyperlnk"/>
+            <w:rStyle w:val="Hyperlink"/>
             <w:noProof/>
           </w:rPr>
           <w:t>1.1.</w:t>
@@ -402,7 +392,7 @@
         </w:r>
         <w:r>
           <w:rPr>
-            <w:rStyle w:val="Hyperlnk"/>
+            <w:rStyle w:val="Hyperlink"/>
             <w:noProof/>
           </w:rPr>
           <w:t>Syfte</w:t>
@@ -459,7 +449,7 @@
     </w:p>
     <w:p>
       <w:pPr>
-        <w:pStyle w:val="Innehll2"/>
+        <w:pStyle w:val="TOC2"/>
         <w:tabs>
           <w:tab w:val="left" w:pos="880"/>
           <w:tab w:val="right" w:leader="dot" w:pos="8664"/>
@@ -474,7 +464,7 @@
       <w:hyperlink w:anchor="_Toc374971755" w:history="1">
         <w:r>
           <w:rPr>
-            <w:rStyle w:val="Hyperlnk"/>
+            <w:rStyle w:val="Hyperlink"/>
             <w:noProof/>
           </w:rPr>
           <w:t>1.2.</w:t>
@@ -490,7 +480,7 @@
         </w:r>
         <w:r>
           <w:rPr>
-            <w:rStyle w:val="Hyperlnk"/>
+            <w:rStyle w:val="Hyperlink"/>
             <w:noProof/>
           </w:rPr>
           <w:t>Begrepp</w:t>
@@ -547,7 +537,7 @@
     </w:p>
     <w:p>
       <w:pPr>
-        <w:pStyle w:val="Innehll1"/>
+        <w:pStyle w:val="TOC1"/>
         <w:tabs>
           <w:tab w:val="left" w:pos="660"/>
         </w:tabs>
@@ -561,7 +551,7 @@
       <w:hyperlink w:anchor="_Toc374971756" w:history="1">
         <w:r>
           <w:rPr>
-            <w:rStyle w:val="Hyperlnk"/>
+            <w:rStyle w:val="Hyperlink"/>
           </w:rPr>
           <w:t>2.</w:t>
         </w:r>
@@ -576,7 +566,7 @@
         </w:r>
         <w:r>
           <w:rPr>
-            <w:rStyle w:val="Hyperlnk"/>
+            <w:rStyle w:val="Hyperlink"/>
           </w:rPr>
           <w:t>Arkitekturella beslut</w:t>
         </w:r>
@@ -625,7 +615,7 @@
     </w:p>
     <w:p>
       <w:pPr>
-        <w:pStyle w:val="Innehll2"/>
+        <w:pStyle w:val="TOC2"/>
         <w:tabs>
           <w:tab w:val="left" w:pos="880"/>
           <w:tab w:val="right" w:leader="dot" w:pos="8664"/>
@@ -640,7 +630,7 @@
       <w:hyperlink w:anchor="_Toc374971757" w:history="1">
         <w:r>
           <w:rPr>
-            <w:rStyle w:val="Hyperlnk"/>
+            <w:rStyle w:val="Hyperlink"/>
             <w:noProof/>
           </w:rPr>
           <w:t>2.1.</w:t>
@@ -656,7 +646,7 @@
         </w:r>
         <w:r>
           <w:rPr>
-            <w:rStyle w:val="Hyperlnk"/>
+            <w:rStyle w:val="Hyperlink"/>
             <w:noProof/>
           </w:rPr>
           <w:t>AB: Beslut om att inte avvika från gemensam arkitektur</w:t>
@@ -850,88 +840,36 @@
                 <w:sz w:val="20"/>
               </w:rPr>
             </w:pPr>
-            <w:proofErr w:type="spellStart"/>
             <w:r>
               <w:rPr>
                 <w:b/>
                 <w:sz w:val="20"/>
               </w:rPr>
-              <w:t>Ändringar</w:t>
-            </w:r>
-            <w:proofErr w:type="spellEnd"/>
-            <w:r>
+              <w:t>Ändringar gjorda av</w:t>
+            </w:r>
+          </w:p>
+        </w:tc>
+        <w:tc>
+          <w:tcPr>
+            <w:tcW w:w="1440" w:type="dxa"/>
+            <w:shd w:val="clear" w:color="auto" w:fill="CCCCCC"/>
+          </w:tcPr>
+          <w:p>
+            <w:pPr>
+              <w:pStyle w:val="TableText"/>
+              <w:ind w:right="0"/>
               <w:rPr>
                 <w:b/>
                 <w:sz w:val="20"/>
               </w:rPr>
-              <w:t xml:space="preserve"> </w:t>
-            </w:r>
-            <w:proofErr w:type="spellStart"/>
+            </w:pPr>
             <w:r>
               <w:rPr>
                 <w:b/>
                 <w:sz w:val="20"/>
               </w:rPr>
-              <w:t>gjorda</w:t>
-            </w:r>
-            <w:proofErr w:type="spellEnd"/>
-            <w:r>
-              <w:rPr>
-                <w:b/>
-                <w:sz w:val="20"/>
-              </w:rPr>
-              <w:t xml:space="preserve"> </w:t>
-            </w:r>
-            <w:proofErr w:type="spellStart"/>
-            <w:r>
-              <w:rPr>
-                <w:b/>
-                <w:sz w:val="20"/>
-              </w:rPr>
-              <w:t>av</w:t>
-            </w:r>
-            <w:proofErr w:type="spellEnd"/>
-          </w:p>
-        </w:tc>
-        <w:tc>
-          <w:tcPr>
-            <w:tcW w:w="1440" w:type="dxa"/>
-            <w:shd w:val="clear" w:color="auto" w:fill="CCCCCC"/>
-          </w:tcPr>
-          <w:p>
-            <w:pPr>
-              <w:pStyle w:val="TableText"/>
-              <w:ind w:right="0"/>
-              <w:rPr>
-                <w:b/>
-                <w:sz w:val="20"/>
-              </w:rPr>
-            </w:pPr>
-            <w:proofErr w:type="spellStart"/>
-            <w:r>
-              <w:rPr>
-                <w:b/>
-                <w:sz w:val="20"/>
-              </w:rPr>
-              <w:t>Granskad</w:t>
-            </w:r>
-            <w:proofErr w:type="spellEnd"/>
-            <w:r>
-              <w:rPr>
-                <w:b/>
-                <w:sz w:val="20"/>
-              </w:rPr>
-              <w:t xml:space="preserve"> </w:t>
-            </w:r>
-            <w:proofErr w:type="spellStart"/>
-            <w:r>
-              <w:rPr>
-                <w:b/>
-                <w:sz w:val="20"/>
-              </w:rPr>
-              <w:t>av</w:t>
-            </w:r>
-            <w:proofErr w:type="spellEnd"/>
+              <w:t>Granskad av</w:t>
+            </w:r>
           </w:p>
         </w:tc>
       </w:tr>
@@ -975,13 +913,8 @@
               <w:pStyle w:val="TableText"/>
               <w:ind w:right="0"/>
             </w:pPr>
-            <w:proofErr w:type="spellStart"/>
-            <w:r>
-              <w:t>Första</w:t>
-            </w:r>
-            <w:proofErr w:type="spellEnd"/>
-            <w:r>
-              <w:t xml:space="preserve"> version</w:t>
+            <w:r>
+              <w:t>Första version</w:t>
             </w:r>
           </w:p>
         </w:tc>
@@ -995,13 +928,80 @@
               <w:ind w:right="0"/>
             </w:pPr>
             <w:r>
-              <w:t xml:space="preserve">Nadeem Hossain, </w:t>
-            </w:r>
-            <w:proofErr w:type="spellStart"/>
-            <w:r>
-              <w:t>Mawell</w:t>
-            </w:r>
-            <w:proofErr w:type="spellEnd"/>
+              <w:t>Nadeem Hossain, Mawell</w:t>
+            </w:r>
+          </w:p>
+        </w:tc>
+        <w:tc>
+          <w:tcPr>
+            <w:tcW w:w="1440" w:type="dxa"/>
+          </w:tcPr>
+          <w:p>
+            <w:pPr>
+              <w:pStyle w:val="TableText"/>
+              <w:ind w:right="0"/>
+              <w:jc w:val="center"/>
+            </w:pPr>
+          </w:p>
+        </w:tc>
+      </w:tr>
+      <w:tr>
+        <w:tc>
+          <w:tcPr>
+            <w:tcW w:w="964" w:type="dxa"/>
+          </w:tcPr>
+          <w:p>
+            <w:pPr>
+              <w:pStyle w:val="TableText"/>
+              <w:ind w:right="0"/>
+              <w:jc w:val="center"/>
+            </w:pPr>
+            <w:r>
+              <w:t>1.0.1_RC4</w:t>
+            </w:r>
+          </w:p>
+        </w:tc>
+        <w:tc>
+          <w:tcPr>
+            <w:tcW w:w="1224" w:type="dxa"/>
+          </w:tcPr>
+          <w:p>
+            <w:pPr>
+              <w:pStyle w:val="TableText"/>
+              <w:ind w:right="0"/>
+              <w:jc w:val="center"/>
+            </w:pPr>
+            <w:r>
+              <w:t>2015-04-06</w:t>
+            </w:r>
+          </w:p>
+        </w:tc>
+        <w:tc>
+          <w:tcPr>
+            <w:tcW w:w="4140" w:type="dxa"/>
+          </w:tcPr>
+          <w:p>
+            <w:pPr>
+              <w:pStyle w:val="TableText"/>
+              <w:ind w:right="0"/>
+            </w:pPr>
+            <w:r>
+              <w:t>Lagt till beslut om begränsad pilot för Telia</w:t>
+            </w:r>
+          </w:p>
+        </w:tc>
+        <w:tc>
+          <w:tcPr>
+            <w:tcW w:w="1980" w:type="dxa"/>
+          </w:tcPr>
+          <w:p>
+            <w:pPr>
+              <w:pStyle w:val="TableText"/>
+              <w:ind w:right="0"/>
+            </w:pPr>
+            <w:r>
+              <w:t>Khaled Daham</w:t>
+            </w:r>
           </w:p>
         </w:tc>
         <w:tc>
@@ -1233,7 +1233,7 @@
     <w:p>
       <w:pPr>
         <w:rPr>
-          <w:rStyle w:val="BrdtextChar"/>
+          <w:rStyle w:val="BodyTextChar"/>
           <w:rFonts w:eastAsia="Calibri"/>
           <w:szCs w:val="20"/>
           <w:lang w:val="sv-SE"/>
@@ -1256,7 +1256,7 @@
     </w:p>
     <w:p>
       <w:pPr>
-        <w:pStyle w:val="Rubrik1"/>
+        <w:pStyle w:val="Heading1"/>
         <w:ind w:left="720"/>
       </w:pPr>
       <w:bookmarkStart w:id="2" w:name="_Toc374971753"/>
@@ -1269,28 +1269,12 @@
     </w:p>
     <w:p>
       <w:r>
-        <w:t xml:space="preserve">Detta dokument beskriver de viktiga </w:t>
-      </w:r>
-      <w:proofErr w:type="spellStart"/>
-      <w:r>
-        <w:t>arkitekturella</w:t>
-      </w:r>
-      <w:proofErr w:type="spellEnd"/>
-      <w:r>
-        <w:t xml:space="preserve"> beslut (AB) som fattats under projektet. Ett </w:t>
-      </w:r>
-      <w:proofErr w:type="spellStart"/>
-      <w:r>
-        <w:t>arkitekturellt</w:t>
-      </w:r>
-      <w:proofErr w:type="spellEnd"/>
-      <w:r>
-        <w:t xml:space="preserve"> beslut kan innefatta alla aspekter av arkitekturen såsom systemstruktur, funktionalitet, standarduppfyllnad samt operationella aspekter.</w:t>
+        <w:t>Detta dokument beskriver de viktiga arkitekturella beslut (AB) som fattats under projektet. Ett arkitekturellt beslut kan innefatta alla aspekter av arkitekturen såsom systemstruktur, funktionalitet, standarduppfyllnad samt operationella aspekter.</w:t>
       </w:r>
     </w:p>
     <w:p>
       <w:pPr>
-        <w:pStyle w:val="Brdtext"/>
+        <w:pStyle w:val="BodyText"/>
         <w:rPr>
           <w:lang w:val="sv-SE"/>
         </w:rPr>
@@ -1311,7 +1295,7 @@
     </w:p>
     <w:p>
       <w:pPr>
-        <w:pStyle w:val="Rubrik2"/>
+        <w:pStyle w:val="Heading2"/>
       </w:pPr>
       <w:bookmarkStart w:id="3" w:name="_Toc264866304"/>
       <w:bookmarkStart w:id="4" w:name="_Toc185913452"/>
@@ -1325,7 +1309,7 @@
     </w:p>
     <w:p>
       <w:pPr>
-        <w:pStyle w:val="Brdtext"/>
+        <w:pStyle w:val="BodyText"/>
         <w:rPr>
           <w:lang w:val="sv-SE"/>
         </w:rPr>
@@ -1339,7 +1323,7 @@
     </w:p>
     <w:p>
       <w:pPr>
-        <w:pStyle w:val="Brdtext"/>
+        <w:pStyle w:val="BodyText"/>
         <w:keepLines/>
         <w:widowControl w:val="0"/>
         <w:numPr>
@@ -1356,26 +1340,12 @@
         <w:rPr>
           <w:lang w:val="sv-SE"/>
         </w:rPr>
-        <w:t xml:space="preserve">Etablera en enda plats där alla viktiga </w:t>
-      </w:r>
-      <w:proofErr w:type="spellStart"/>
-      <w:r>
-        <w:rPr>
-          <w:lang w:val="sv-SE"/>
-        </w:rPr>
-        <w:t>arkitekturella</w:t>
-      </w:r>
-      <w:proofErr w:type="spellEnd"/>
-      <w:r>
-        <w:rPr>
-          <w:lang w:val="sv-SE"/>
-        </w:rPr>
-        <w:t xml:space="preserve"> beslut samlas</w:t>
+        <w:t>Etablera en enda plats där alla viktiga arkitekturella beslut samlas</w:t>
       </w:r>
     </w:p>
     <w:p>
       <w:pPr>
-        <w:pStyle w:val="Brdtext"/>
+        <w:pStyle w:val="BodyText"/>
         <w:keepLines/>
         <w:widowControl w:val="0"/>
         <w:numPr>
@@ -1397,7 +1367,7 @@
     </w:p>
     <w:p>
       <w:pPr>
-        <w:pStyle w:val="Brdtext"/>
+        <w:pStyle w:val="BodyText"/>
         <w:keepLines/>
         <w:widowControl w:val="0"/>
         <w:numPr>
@@ -1419,7 +1389,7 @@
     </w:p>
     <w:p>
       <w:pPr>
-        <w:pStyle w:val="Brdtext"/>
+        <w:pStyle w:val="BodyText"/>
         <w:keepLines/>
         <w:widowControl w:val="0"/>
         <w:numPr>
@@ -1447,7 +1417,7 @@
     </w:p>
     <w:p>
       <w:pPr>
-        <w:pStyle w:val="Rubrik2"/>
+        <w:pStyle w:val="Heading2"/>
       </w:pPr>
       <w:bookmarkStart w:id="6" w:name="_Toc374971755"/>
       <w:r>
@@ -1457,7 +1427,7 @@
     </w:p>
     <w:p>
       <w:pPr>
-        <w:pStyle w:val="Brdtext"/>
+        <w:pStyle w:val="BodyText"/>
         <w:rPr>
           <w:lang w:val="sv-SE"/>
         </w:rPr>
@@ -1471,7 +1441,7 @@
     </w:p>
     <w:p>
       <w:pPr>
-        <w:pStyle w:val="Brdtext"/>
+        <w:pStyle w:val="BodyText"/>
         <w:rPr>
           <w:lang w:val="sv-SE"/>
         </w:rPr>
@@ -1507,7 +1477,7 @@
           </w:tcPr>
           <w:p>
             <w:pPr>
-              <w:pStyle w:val="Brdtext"/>
+              <w:pStyle w:val="BodyText"/>
               <w:snapToGrid w:val="0"/>
               <w:rPr>
                 <w:b/>
@@ -1529,7 +1499,7 @@
           </w:tcPr>
           <w:p>
             <w:pPr>
-              <w:pStyle w:val="Brdtext"/>
+              <w:pStyle w:val="BodyText"/>
               <w:snapToGrid w:val="0"/>
               <w:rPr>
                 <w:b/>
@@ -1553,7 +1523,7 @@
           </w:tcPr>
           <w:p>
             <w:pPr>
-              <w:pStyle w:val="Brdtext"/>
+              <w:pStyle w:val="BodyText"/>
               <w:snapToGrid w:val="0"/>
               <w:rPr>
                 <w:b/>
@@ -1582,7 +1552,7 @@
           </w:tcPr>
           <w:p>
             <w:pPr>
-              <w:pStyle w:val="Brdtext"/>
+              <w:pStyle w:val="BodyText"/>
               <w:snapToGrid w:val="0"/>
               <w:rPr>
                 <w:lang w:val="sv-SE"/>
@@ -1596,7 +1566,7 @@
           </w:tcPr>
           <w:p>
             <w:pPr>
-              <w:pStyle w:val="Brdtext"/>
+              <w:pStyle w:val="BodyText"/>
               <w:snapToGrid w:val="0"/>
               <w:rPr>
                 <w:b/>
@@ -1612,7 +1582,7 @@
           </w:tcPr>
           <w:p>
             <w:pPr>
-              <w:pStyle w:val="Brdtext"/>
+              <w:pStyle w:val="BodyText"/>
               <w:snapToGrid w:val="0"/>
               <w:rPr>
                 <w:lang w:val="sv-SE"/>
@@ -1631,7 +1601,7 @@
           </w:tcPr>
           <w:p>
             <w:pPr>
-              <w:pStyle w:val="Brdtext"/>
+              <w:pStyle w:val="BodyText"/>
               <w:snapToGrid w:val="0"/>
               <w:rPr>
                 <w:lang w:val="sv-SE"/>
@@ -1645,7 +1615,7 @@
           </w:tcPr>
           <w:p>
             <w:pPr>
-              <w:pStyle w:val="Brdtext"/>
+              <w:pStyle w:val="BodyText"/>
               <w:snapToGrid w:val="0"/>
               <w:rPr>
                 <w:b/>
@@ -1661,7 +1631,7 @@
           </w:tcPr>
           <w:p>
             <w:pPr>
-              <w:pStyle w:val="Brdtext"/>
+              <w:pStyle w:val="BodyText"/>
               <w:snapToGrid w:val="0"/>
               <w:rPr>
                 <w:b/>
@@ -1682,7 +1652,7 @@
           </w:tcPr>
           <w:p>
             <w:pPr>
-              <w:pStyle w:val="Brdtext"/>
+              <w:pStyle w:val="BodyText"/>
               <w:snapToGrid w:val="0"/>
               <w:rPr>
                 <w:lang w:val="sv-SE"/>
@@ -1696,7 +1666,7 @@
           </w:tcPr>
           <w:p>
             <w:pPr>
-              <w:pStyle w:val="Brdtext"/>
+              <w:pStyle w:val="BodyText"/>
               <w:snapToGrid w:val="0"/>
               <w:rPr>
                 <w:b/>
@@ -1712,7 +1682,7 @@
           </w:tcPr>
           <w:p>
             <w:pPr>
-              <w:pStyle w:val="Brdtext"/>
+              <w:pStyle w:val="BodyText"/>
               <w:snapToGrid w:val="0"/>
               <w:rPr>
                 <w:b/>
@@ -1733,7 +1703,7 @@
           </w:tcPr>
           <w:p>
             <w:pPr>
-              <w:pStyle w:val="Brdtext"/>
+              <w:pStyle w:val="BodyText"/>
               <w:snapToGrid w:val="0"/>
               <w:rPr>
                 <w:lang w:val="sv-SE"/>
@@ -1747,7 +1717,7 @@
           </w:tcPr>
           <w:p>
             <w:pPr>
-              <w:pStyle w:val="Brdtext"/>
+              <w:pStyle w:val="BodyText"/>
               <w:snapToGrid w:val="0"/>
               <w:rPr>
                 <w:b/>
@@ -1763,7 +1733,7 @@
           </w:tcPr>
           <w:p>
             <w:pPr>
-              <w:pStyle w:val="Brdtext"/>
+              <w:pStyle w:val="BodyText"/>
               <w:snapToGrid w:val="0"/>
               <w:rPr>
                 <w:b/>
@@ -1784,7 +1754,7 @@
           </w:tcPr>
           <w:p>
             <w:pPr>
-              <w:pStyle w:val="Brdtext"/>
+              <w:pStyle w:val="BodyText"/>
               <w:snapToGrid w:val="0"/>
               <w:rPr>
                 <w:lang w:val="sv-SE"/>
@@ -1798,7 +1768,7 @@
           </w:tcPr>
           <w:p>
             <w:pPr>
-              <w:pStyle w:val="Brdtext"/>
+              <w:pStyle w:val="BodyText"/>
               <w:snapToGrid w:val="0"/>
               <w:rPr>
                 <w:b/>
@@ -1814,7 +1784,7 @@
           </w:tcPr>
           <w:p>
             <w:pPr>
-              <w:pStyle w:val="Brdtext"/>
+              <w:pStyle w:val="BodyText"/>
               <w:snapToGrid w:val="0"/>
               <w:rPr>
                 <w:b/>
@@ -1828,7 +1798,7 @@
     </w:tbl>
     <w:p>
       <w:pPr>
-        <w:pStyle w:val="Brdtext"/>
+        <w:pStyle w:val="BodyText"/>
         <w:rPr>
           <w:lang w:val="sv-SE"/>
         </w:rPr>
@@ -1849,20 +1819,15 @@
     </w:p>
     <w:p>
       <w:pPr>
-        <w:pStyle w:val="Rubrik1"/>
+        <w:pStyle w:val="Heading1"/>
         <w:ind w:left="720"/>
       </w:pPr>
       <w:bookmarkStart w:id="7" w:name="_Toc264866307"/>
       <w:bookmarkStart w:id="8" w:name="_Toc185913455"/>
       <w:bookmarkStart w:id="9" w:name="_Toc374971756"/>
-      <w:proofErr w:type="spellStart"/>
       <w:r>
         <w:lastRenderedPageBreak/>
-        <w:t>Arkitekturella</w:t>
-      </w:r>
-      <w:proofErr w:type="spellEnd"/>
-      <w:r>
-        <w:t xml:space="preserve"> beslut</w:t>
+        <w:t>Arkitekturella beslut</w:t>
       </w:r>
       <w:bookmarkEnd w:id="7"/>
       <w:bookmarkEnd w:id="8"/>
@@ -1870,7 +1835,7 @@
     </w:p>
     <w:p>
       <w:pPr>
-        <w:pStyle w:val="Rubrik2"/>
+        <w:pStyle w:val="Heading2"/>
       </w:pPr>
       <w:bookmarkStart w:id="10" w:name="_Toc374971757"/>
       <w:r>
@@ -2467,7 +2432,7 @@
           </w:p>
           <w:p>
             <w:pPr>
-              <w:pStyle w:val="Brdtext"/>
+              <w:pStyle w:val="BodyText"/>
               <w:rPr>
                 <w:rFonts w:ascii="Arial" w:hAnsi="Arial" w:cs="Arial"/>
                 <w:color w:val="4F81BD" w:themeColor="accent1"/>
@@ -2520,7 +2485,7 @@
           </w:tcPr>
           <w:p>
             <w:pPr>
-              <w:pStyle w:val="Brdtext"/>
+              <w:pStyle w:val="BodyText"/>
               <w:rPr>
                 <w:color w:val="4F81BD" w:themeColor="accent1"/>
                 <w:lang w:val="sv-SE"/>
@@ -2578,7 +2543,7 @@
           </w:tcPr>
           <w:p>
             <w:pPr>
-              <w:pStyle w:val="Brdtext"/>
+              <w:pStyle w:val="BodyText"/>
               <w:rPr>
                 <w:color w:val="4F81BD" w:themeColor="accent1"/>
                 <w:sz w:val="20"/>
@@ -2645,7 +2610,7 @@
     </w:tbl>
     <w:p>
       <w:pPr>
-        <w:pStyle w:val="Brdtext"/>
+        <w:pStyle w:val="BodyText"/>
         <w:rPr>
           <w:lang w:val="sv-SE"/>
         </w:rPr>
@@ -2667,7 +2632,7 @@
     </w:p>
     <w:p>
       <w:pPr>
-        <w:pStyle w:val="Brdtext"/>
+        <w:pStyle w:val="BodyText"/>
         <w:rPr>
           <w:lang w:val="sv-SE"/>
         </w:rPr>
@@ -2675,7 +2640,7 @@
     </w:p>
     <w:p>
       <w:pPr>
-        <w:pStyle w:val="Rubrik2"/>
+        <w:pStyle w:val="Heading2"/>
       </w:pPr>
       <w:r>
         <w:t>AB</w:t>
@@ -2687,13 +2652,8 @@
         <w:t xml:space="preserve">Beslut om att </w:t>
       </w:r>
       <w:r>
-        <w:t xml:space="preserve">använda NI 2015:1 som </w:t>
+        <w:t>använda NI 2015:1 som referensmodell</w:t>
       </w:r>
-      <w:proofErr w:type="spellStart"/>
-      <w:r>
-        <w:t>referensmodell</w:t>
-      </w:r>
-      <w:proofErr w:type="spellEnd"/>
       <w:r>
         <w:tab/>
       </w:r>
@@ -2763,13 +2723,7 @@
               <w:rPr>
                 <w:lang w:val="sv-SE"/>
               </w:rPr>
-              <w:t>AB-2.</w:t>
-            </w:r>
-            <w:r>
-              <w:rPr>
-                <w:lang w:val="sv-SE"/>
-              </w:rPr>
-              <w:t>2</w:t>
+              <w:t>AB-2.2</w:t>
             </w:r>
           </w:p>
         </w:tc>
@@ -2828,23 +2782,7 @@
               </w:rPr>
             </w:pPr>
             <w:r>
-              <w:t xml:space="preserve">Vid framtagandet av denna specifikation finns två tänkbara nationella </w:t>
-            </w:r>
-            <w:proofErr w:type="spellStart"/>
-            <w:r>
-              <w:t>referensmodeller</w:t>
-            </w:r>
-            <w:proofErr w:type="spellEnd"/>
-            <w:r>
-              <w:t xml:space="preserve">, VTIM 2.2 samt Nationell Informationsstruktur 2015:1. </w:t>
-            </w:r>
-            <w:proofErr w:type="spellStart"/>
-            <w:r>
-              <w:t>Inera</w:t>
-            </w:r>
-            <w:proofErr w:type="spellEnd"/>
-            <w:r>
-              <w:t xml:space="preserve"> I-godkänner i dag endast VTIM 2.2, men denna domän är baserad på NI 2015:1 och mappningen mot denna modell är därför naturlig</w:t>
+              <w:t>Vid framtagandet av denna specifikation finns två tänkbara nationella referensmodeller, VTIM 2.2 samt Nationell Informationsstruktur 2015:1. Inera I-godkänner i dag endast VTIM 2.2, men denna domän är baserad på NI 2015:1 och mappningen mot denna modell är därför naturlig</w:t>
             </w:r>
           </w:p>
         </w:tc>
@@ -2982,15 +2920,7 @@
               </w:rPr>
             </w:pPr>
             <w:r>
-              <w:t xml:space="preserve">NI 2015:1 är den </w:t>
-            </w:r>
-            <w:proofErr w:type="spellStart"/>
-            <w:r>
-              <w:t>referensmodell</w:t>
-            </w:r>
-            <w:proofErr w:type="spellEnd"/>
-            <w:r>
-              <w:t xml:space="preserve"> som Socialstyrelsen publicerar. VTIM 2.2 kommer enligt beslut från Socialstyrelsens generaldirektör avpubliceras under 2015 och ersättas av Nationell Informationsstruktur.</w:t>
+              <w:t>NI 2015:1 är den referensmodell som Socialstyrelsen publicerar. VTIM 2.2 kommer enligt beslut från Socialstyrelsens generaldirektör avpubliceras under 2015 och ersättas av Nationell Informationsstruktur.</w:t>
             </w:r>
           </w:p>
         </w:tc>
@@ -3184,16 +3114,7 @@
                 <w:smallCaps/>
                 <w:lang w:val="sv-SE"/>
               </w:rPr>
-              <w:t xml:space="preserve">Endast visa mappning mot </w:t>
-            </w:r>
-            <w:r>
-              <w:rPr>
-                <w:b/>
-                <w:bCs/>
-                <w:smallCaps/>
-                <w:lang w:val="sv-SE"/>
-              </w:rPr>
-              <w:t>VTIM2.2</w:t>
+              <w:t>Endast visa mappning mot VTIM2.2</w:t>
             </w:r>
           </w:p>
           <w:p>
@@ -3295,19 +3216,8 @@
                 <w:smallCaps/>
                 <w:lang w:val="sv-SE"/>
               </w:rPr>
-              <w:t xml:space="preserve">Visa mappning mot båda </w:t>
-            </w:r>
-            <w:proofErr w:type="spellStart"/>
-            <w:r>
-              <w:rPr>
-                <w:b/>
-                <w:bCs/>
-                <w:smallCaps/>
-                <w:lang w:val="sv-SE"/>
-              </w:rPr>
-              <w:t>referensmodellerna</w:t>
-            </w:r>
-            <w:proofErr w:type="spellEnd"/>
+              <w:t>Visa mappning mot båda referensmodellerna</w:t>
+            </w:r>
           </w:p>
         </w:tc>
       </w:tr>
@@ -3439,7 +3349,7 @@
           </w:p>
           <w:p>
             <w:pPr>
-              <w:pStyle w:val="Brdtext"/>
+              <w:pStyle w:val="BodyText"/>
               <w:rPr>
                 <w:rFonts w:ascii="Arial" w:hAnsi="Arial" w:cs="Arial"/>
                 <w:color w:val="4F81BD" w:themeColor="accent1"/>
@@ -3492,7 +3402,7 @@
           </w:tcPr>
           <w:p>
             <w:pPr>
-              <w:pStyle w:val="Brdtext"/>
+              <w:pStyle w:val="BodyText"/>
               <w:rPr>
                 <w:color w:val="4F81BD" w:themeColor="accent1"/>
                 <w:lang w:val="sv-SE"/>
@@ -3502,21 +3412,7 @@
               <w:rPr>
                 <w:lang w:val="sv-SE"/>
               </w:rPr>
-              <w:t xml:space="preserve">Detta är en kompromiss i övergången mellan gammal och ny </w:t>
-            </w:r>
-            <w:proofErr w:type="spellStart"/>
-            <w:r>
-              <w:rPr>
-                <w:lang w:val="sv-SE"/>
-              </w:rPr>
-              <w:t>referensmodell</w:t>
-            </w:r>
-            <w:proofErr w:type="spellEnd"/>
-            <w:r>
-              <w:rPr>
-                <w:lang w:val="sv-SE"/>
-              </w:rPr>
-              <w:t>.</w:t>
+              <w:t>Detta är en kompromiss i övergången mellan gammal och ny referensmodell.</w:t>
             </w:r>
           </w:p>
         </w:tc>
@@ -3564,33 +3460,17 @@
           </w:tcPr>
           <w:p>
             <w:pPr>
-              <w:pStyle w:val="Brdtext"/>
-              <w:rPr>
-                <w:lang w:val="sv-SE"/>
-              </w:rPr>
-            </w:pPr>
-            <w:proofErr w:type="spellStart"/>
-            <w:r>
-              <w:rPr>
-                <w:lang w:val="sv-SE"/>
-              </w:rPr>
-              <w:t>Utökad</w:t>
-            </w:r>
-            <w:proofErr w:type="spellEnd"/>
-            <w:r>
-              <w:rPr>
-                <w:lang w:val="sv-SE"/>
-              </w:rPr>
-              <w:t xml:space="preserve"> </w:t>
-            </w:r>
-            <w:proofErr w:type="spellStart"/>
-            <w:r>
-              <w:rPr>
-                <w:lang w:val="sv-SE"/>
-              </w:rPr>
-              <w:t>dokumentation</w:t>
-            </w:r>
-            <w:proofErr w:type="spellEnd"/>
+              <w:pStyle w:val="BodyText"/>
+              <w:rPr>
+                <w:lang w:val="sv-SE"/>
+              </w:rPr>
+            </w:pPr>
+            <w:r>
+              <w:rPr>
+                <w:lang w:val="sv-SE"/>
+              </w:rPr>
+              <w:t>Utökad dokumentation</w:t>
+            </w:r>
           </w:p>
         </w:tc>
       </w:tr>
@@ -3651,7 +3531,7 @@
     </w:tbl>
     <w:p>
       <w:pPr>
-        <w:pStyle w:val="Brdtext"/>
+        <w:pStyle w:val="BodyText"/>
         <w:rPr>
           <w:lang w:val="sv-SE"/>
         </w:rPr>
@@ -3659,7 +3539,7 @@
     </w:p>
     <w:p>
       <w:pPr>
-        <w:pStyle w:val="Brdtext"/>
+        <w:pStyle w:val="BodyText"/>
         <w:rPr>
           <w:lang w:val="sv-SE"/>
         </w:rPr>
@@ -3681,7 +3561,7 @@
     </w:p>
     <w:p>
       <w:pPr>
-        <w:pStyle w:val="Brdtext"/>
+        <w:pStyle w:val="BodyText"/>
         <w:rPr>
           <w:lang w:val="sv-SE"/>
         </w:rPr>
@@ -3689,7 +3569,7 @@
     </w:p>
     <w:p>
       <w:pPr>
-        <w:pStyle w:val="Rubrik2"/>
+        <w:pStyle w:val="Heading2"/>
       </w:pPr>
       <w:r>
         <w:t>AB</w:t>
@@ -3772,13 +3652,7 @@
               <w:rPr>
                 <w:lang w:val="sv-SE"/>
               </w:rPr>
-              <w:t>AB-2.</w:t>
-            </w:r>
-            <w:r>
-              <w:rPr>
-                <w:lang w:val="sv-SE"/>
-              </w:rPr>
-              <w:t>3</w:t>
+              <w:t>AB-2.3</w:t>
             </w:r>
           </w:p>
         </w:tc>
@@ -3896,18 +3770,7 @@
               </w:rPr>
             </w:pPr>
             <w:r>
-              <w:t>Genom att göra tjänsterna flexibla</w:t>
-            </w:r>
-            <w:r>
-              <w:t xml:space="preserve"> kan man med ett mindre antal tjänster representera en mycket större omfattning av informationsmängder. Detta kommer att spara tid, pengar och resurser på utvecklingssidan och </w:t>
-            </w:r>
-            <w:proofErr w:type="gramStart"/>
-            <w:r>
-              <w:t>för  tjänsteplattformsförvaltning</w:t>
-            </w:r>
-            <w:proofErr w:type="gramEnd"/>
-            <w:r>
-              <w:t xml:space="preserve"> (exempelvis färre tjänster att lägga upp och administrera, mindre arbete med att bygga aggregerade tjänster)</w:t>
+              <w:t>Genom att göra tjänsterna flexibla kan man med ett mindre antal tjänster representera en mycket större omfattning av informationsmängder. Detta kommer att spara tid, pengar och resurser på utvecklingssidan och för  tjänsteplattformsförvaltning (exempelvis färre tjänster att lägga upp och administrera, mindre arbete med att bygga aggregerade tjänster)</w:t>
             </w:r>
           </w:p>
         </w:tc>
@@ -4199,25 +4062,7 @@
                 <w:smallCaps/>
                 <w:lang w:val="sv-SE"/>
               </w:rPr>
-              <w:t>Endast t</w:t>
-            </w:r>
-            <w:r>
-              <w:rPr>
-                <w:b/>
-                <w:bCs/>
-                <w:smallCaps/>
-                <w:lang w:val="sv-SE"/>
-              </w:rPr>
-              <w:t xml:space="preserve">illåta </w:t>
-            </w:r>
-            <w:r>
-              <w:rPr>
-                <w:b/>
-                <w:bCs/>
-                <w:smallCaps/>
-                <w:lang w:val="sv-SE"/>
-              </w:rPr>
-              <w:t>konkreta tjänster utan tilläggsspecifikationer</w:t>
+              <w:t>Endast tillåta konkreta tjänster utan tilläggsspecifikationer</w:t>
             </w:r>
           </w:p>
           <w:p>
@@ -4242,10 +4087,7 @@
               <w:t>kliniska företeelser</w:t>
             </w:r>
             <w:r>
-              <w:t xml:space="preserve"> (förutom det som kan representeras med kodade begrepp och klassifikationer)</w:t>
-            </w:r>
-            <w:r>
-              <w:t>.</w:t>
+              <w:t xml:space="preserve"> (förutom det som kan representeras med kodade begrepp och klassifikationer).</w:t>
             </w:r>
           </w:p>
           <w:p>
@@ -4258,8 +4100,6 @@
                 <w:lang w:val="sv-SE"/>
               </w:rPr>
             </w:pPr>
-            <w:bookmarkStart w:id="11" w:name="_GoBack"/>
-            <w:bookmarkEnd w:id="11"/>
             <w:r>
               <w:rPr>
                 <w:sz w:val="20"/>
@@ -4398,7 +4238,7 @@
           </w:p>
           <w:p>
             <w:pPr>
-              <w:pStyle w:val="Brdtext"/>
+              <w:pStyle w:val="BodyText"/>
               <w:rPr>
                 <w:rFonts w:ascii="Arial" w:hAnsi="Arial" w:cs="Arial"/>
                 <w:color w:val="4F81BD" w:themeColor="accent1"/>
@@ -4516,7 +4356,7 @@
           </w:tcPr>
           <w:p>
             <w:pPr>
-              <w:pStyle w:val="Brdtext"/>
+              <w:pStyle w:val="BodyText"/>
               <w:rPr>
                 <w:lang w:val="sv-SE"/>
               </w:rPr>
@@ -4587,19 +4427,39 @@
     </w:tbl>
     <w:p>
       <w:pPr>
-        <w:pStyle w:val="Brdtext"/>
+        <w:pStyle w:val="Heading2"/>
+      </w:pPr>
+      <w:r>
+        <w:t>AB</w:t>
+      </w:r>
+      <w:r>
+        <w:t xml:space="preserve">: </w:t>
+      </w:r>
+      <w:r>
+        <w:t>Beslut om begränsad pilot av ProcessObservations för Telia Healthcare AB</w:t>
+      </w:r>
+    </w:p>
+    <w:p>
+      <w:pPr>
+        <w:pStyle w:val="BodyText"/>
         <w:rPr>
           <w:lang w:val="sv-SE"/>
         </w:rPr>
       </w:pPr>
-    </w:p>
-    <w:p>
-      <w:pPr>
-        <w:pStyle w:val="Brdtext"/>
+      <w:r>
         <w:rPr>
           <w:lang w:val="sv-SE"/>
         </w:rPr>
-      </w:pPr>
+        <w:t xml:space="preserve">Hemmonitorering med Telia som pilot-producent har fått dispens av Inera att ansluta konsumenter mot ProcessObservation fram till </w:t>
+      </w:r>
+      <w:r>
+        <w:rPr>
+          <w:lang w:val="sv-SE"/>
+        </w:rPr>
+        <w:t>sommaren 2015.</w:t>
+      </w:r>
+      <w:bookmarkStart w:id="11" w:name="_GoBack"/>
+      <w:bookmarkEnd w:id="11"/>
     </w:p>
     <w:sectPr>
       <w:headerReference w:type="even" r:id="rId9"/>
@@ -4619,7 +4479,7 @@
 </file>
 
 <file path=word/endnotes.xml><?xml version="1.0" encoding="utf-8"?>
-<w:endnotes xmlns:wpc="http://schemas.microsoft.com/office/word/2010/wordprocessingCanvas" xmlns:mc="http://schemas.openxmlformats.org/markup-compatibility/2006" xmlns:o="urn:schemas-microsoft-com:office:office" xmlns:r="http://schemas.openxmlformats.org/officeDocument/2006/relationships" xmlns:m="http://schemas.openxmlformats.org/officeDocument/2006/math" xmlns:v="urn:schemas-microsoft-com:vml" xmlns:wp14="http://schemas.microsoft.com/office/word/2010/wordprocessingDrawing" xmlns:wp="http://schemas.openxmlformats.org/drawingml/2006/wordprocessingDrawing" xmlns:w10="urn:schemas-microsoft-com:office:word" xmlns:w="http://schemas.openxmlformats.org/wordprocessingml/2006/main" xmlns:w14="http://schemas.microsoft.com/office/word/2010/wordml" xmlns:wpg="http://schemas.microsoft.com/office/word/2010/wordprocessingGroup" xmlns:wpi="http://schemas.microsoft.com/office/word/2010/wordprocessingInk" xmlns:wne="http://schemas.microsoft.com/office/word/2006/wordml" xmlns:wps="http://schemas.microsoft.com/office/word/2010/wordprocessingShape" mc:Ignorable="w14 wp14">
+<w:endnotes xmlns:wpc="http://schemas.microsoft.com/office/word/2010/wordprocessingCanvas" xmlns:mo="http://schemas.microsoft.com/office/mac/office/2008/main" xmlns:mc="http://schemas.openxmlformats.org/markup-compatibility/2006" xmlns:mv="urn:schemas-microsoft-com:mac:vml" xmlns:o="urn:schemas-microsoft-com:office:office" xmlns:r="http://schemas.openxmlformats.org/officeDocument/2006/relationships" xmlns:m="http://schemas.openxmlformats.org/officeDocument/2006/math" xmlns:v="urn:schemas-microsoft-com:vml" xmlns:wp14="http://schemas.microsoft.com/office/word/2010/wordprocessingDrawing" xmlns:wp="http://schemas.openxmlformats.org/drawingml/2006/wordprocessingDrawing" xmlns:w10="urn:schemas-microsoft-com:office:word" xmlns:w="http://schemas.openxmlformats.org/wordprocessingml/2006/main" xmlns:w14="http://schemas.microsoft.com/office/word/2010/wordml" xmlns:wpg="http://schemas.microsoft.com/office/word/2010/wordprocessingGroup" xmlns:wpi="http://schemas.microsoft.com/office/word/2010/wordprocessingInk" xmlns:wne="http://schemas.microsoft.com/office/word/2006/wordml" xmlns:wps="http://schemas.microsoft.com/office/word/2010/wordprocessingShape" mc:Ignorable="w14 wp14">
   <w:endnote w:type="separator" w:id="-1">
     <w:p>
       <w:pPr>
@@ -4651,60 +4511,60 @@
 </file>
 
 <file path=word/footer1.xml><?xml version="1.0" encoding="utf-8"?>
-<w:ftr xmlns:wpc="http://schemas.microsoft.com/office/word/2010/wordprocessingCanvas" xmlns:mc="http://schemas.openxmlformats.org/markup-compatibility/2006" xmlns:o="urn:schemas-microsoft-com:office:office" xmlns:r="http://schemas.openxmlformats.org/officeDocument/2006/relationships" xmlns:m="http://schemas.openxmlformats.org/officeDocument/2006/math" xmlns:v="urn:schemas-microsoft-com:vml" xmlns:wp14="http://schemas.microsoft.com/office/word/2010/wordprocessingDrawing" xmlns:wp="http://schemas.openxmlformats.org/drawingml/2006/wordprocessingDrawing" xmlns:w10="urn:schemas-microsoft-com:office:word" xmlns:w="http://schemas.openxmlformats.org/wordprocessingml/2006/main" xmlns:w14="http://schemas.microsoft.com/office/word/2010/wordml" xmlns:wpg="http://schemas.microsoft.com/office/word/2010/wordprocessingGroup" xmlns:wpi="http://schemas.microsoft.com/office/word/2010/wordprocessingInk" xmlns:wne="http://schemas.microsoft.com/office/word/2006/wordml" xmlns:wps="http://schemas.microsoft.com/office/word/2010/wordprocessingShape" mc:Ignorable="w14 wp14">
+<w:ftr xmlns:wpc="http://schemas.microsoft.com/office/word/2010/wordprocessingCanvas" xmlns:mo="http://schemas.microsoft.com/office/mac/office/2008/main" xmlns:mc="http://schemas.openxmlformats.org/markup-compatibility/2006" xmlns:mv="urn:schemas-microsoft-com:mac:vml" xmlns:o="urn:schemas-microsoft-com:office:office" xmlns:r="http://schemas.openxmlformats.org/officeDocument/2006/relationships" xmlns:m="http://schemas.openxmlformats.org/officeDocument/2006/math" xmlns:v="urn:schemas-microsoft-com:vml" xmlns:wp14="http://schemas.microsoft.com/office/word/2010/wordprocessingDrawing" xmlns:wp="http://schemas.openxmlformats.org/drawingml/2006/wordprocessingDrawing" xmlns:w10="urn:schemas-microsoft-com:office:word" xmlns:w="http://schemas.openxmlformats.org/wordprocessingml/2006/main" xmlns:w14="http://schemas.microsoft.com/office/word/2010/wordml" xmlns:wpg="http://schemas.microsoft.com/office/word/2010/wordprocessingGroup" xmlns:wpi="http://schemas.microsoft.com/office/word/2010/wordprocessingInk" xmlns:wne="http://schemas.microsoft.com/office/word/2006/wordml" xmlns:wps="http://schemas.microsoft.com/office/word/2010/wordprocessingShape" mc:Ignorable="w14 wp14">
   <w:p>
     <w:pPr>
-      <w:pStyle w:val="Sidfot"/>
+      <w:pStyle w:val="Footer"/>
     </w:pPr>
   </w:p>
 </w:ftr>
 </file>
 
 <file path=word/footer2.xml><?xml version="1.0" encoding="utf-8"?>
-<w:ftr xmlns:wpc="http://schemas.microsoft.com/office/word/2010/wordprocessingCanvas" xmlns:mc="http://schemas.openxmlformats.org/markup-compatibility/2006" xmlns:o="urn:schemas-microsoft-com:office:office" xmlns:r="http://schemas.openxmlformats.org/officeDocument/2006/relationships" xmlns:m="http://schemas.openxmlformats.org/officeDocument/2006/math" xmlns:v="urn:schemas-microsoft-com:vml" xmlns:wp14="http://schemas.microsoft.com/office/word/2010/wordprocessingDrawing" xmlns:wp="http://schemas.openxmlformats.org/drawingml/2006/wordprocessingDrawing" xmlns:w10="urn:schemas-microsoft-com:office:word" xmlns:w="http://schemas.openxmlformats.org/wordprocessingml/2006/main" xmlns:w14="http://schemas.microsoft.com/office/word/2010/wordml" xmlns:wpg="http://schemas.microsoft.com/office/word/2010/wordprocessingGroup" xmlns:wpi="http://schemas.microsoft.com/office/word/2010/wordprocessingInk" xmlns:wne="http://schemas.microsoft.com/office/word/2006/wordml" xmlns:wps="http://schemas.microsoft.com/office/word/2010/wordprocessingShape" mc:Ignorable="w14 wp14">
+<w:ftr xmlns:wpc="http://schemas.microsoft.com/office/word/2010/wordprocessingCanvas" xmlns:mo="http://schemas.microsoft.com/office/mac/office/2008/main" xmlns:mc="http://schemas.openxmlformats.org/markup-compatibility/2006" xmlns:mv="urn:schemas-microsoft-com:mac:vml" xmlns:o="urn:schemas-microsoft-com:office:office" xmlns:r="http://schemas.openxmlformats.org/officeDocument/2006/relationships" xmlns:m="http://schemas.openxmlformats.org/officeDocument/2006/math" xmlns:v="urn:schemas-microsoft-com:vml" xmlns:wp14="http://schemas.microsoft.com/office/word/2010/wordprocessingDrawing" xmlns:wp="http://schemas.openxmlformats.org/drawingml/2006/wordprocessingDrawing" xmlns:w10="urn:schemas-microsoft-com:office:word" xmlns:w="http://schemas.openxmlformats.org/wordprocessingml/2006/main" xmlns:w14="http://schemas.microsoft.com/office/word/2010/wordml" xmlns:wpg="http://schemas.microsoft.com/office/word/2010/wordprocessingGroup" xmlns:wpi="http://schemas.microsoft.com/office/word/2010/wordprocessingInk" xmlns:wne="http://schemas.microsoft.com/office/word/2006/wordml" xmlns:wps="http://schemas.microsoft.com/office/word/2010/wordprocessingShape" mc:Ignorable="w14 wp14">
   <w:p>
     <w:pPr>
-      <w:pStyle w:val="Sidfot"/>
+      <w:pStyle w:val="Footer"/>
     </w:pPr>
   </w:p>
 </w:ftr>
 </file>
 
 <file path=word/footer3.xml><?xml version="1.0" encoding="utf-8"?>
-<w:ftr xmlns:wpc="http://schemas.microsoft.com/office/word/2010/wordprocessingCanvas" xmlns:mc="http://schemas.openxmlformats.org/markup-compatibility/2006" xmlns:o="urn:schemas-microsoft-com:office:office" xmlns:r="http://schemas.openxmlformats.org/officeDocument/2006/relationships" xmlns:m="http://schemas.openxmlformats.org/officeDocument/2006/math" xmlns:v="urn:schemas-microsoft-com:vml" xmlns:wp14="http://schemas.microsoft.com/office/word/2010/wordprocessingDrawing" xmlns:wp="http://schemas.openxmlformats.org/drawingml/2006/wordprocessingDrawing" xmlns:w10="urn:schemas-microsoft-com:office:word" xmlns:w="http://schemas.openxmlformats.org/wordprocessingml/2006/main" xmlns:w14="http://schemas.microsoft.com/office/word/2010/wordml" xmlns:wpg="http://schemas.microsoft.com/office/word/2010/wordprocessingGroup" xmlns:wpi="http://schemas.microsoft.com/office/word/2010/wordprocessingInk" xmlns:wne="http://schemas.microsoft.com/office/word/2006/wordml" xmlns:wps="http://schemas.microsoft.com/office/word/2010/wordprocessingShape" mc:Ignorable="w14 wp14">
+<w:ftr xmlns:wpc="http://schemas.microsoft.com/office/word/2010/wordprocessingCanvas" xmlns:mo="http://schemas.microsoft.com/office/mac/office/2008/main" xmlns:mc="http://schemas.openxmlformats.org/markup-compatibility/2006" xmlns:mv="urn:schemas-microsoft-com:mac:vml" xmlns:o="urn:schemas-microsoft-com:office:office" xmlns:r="http://schemas.openxmlformats.org/officeDocument/2006/relationships" xmlns:m="http://schemas.openxmlformats.org/officeDocument/2006/math" xmlns:v="urn:schemas-microsoft-com:vml" xmlns:wp14="http://schemas.microsoft.com/office/word/2010/wordprocessingDrawing" xmlns:wp="http://schemas.openxmlformats.org/drawingml/2006/wordprocessingDrawing" xmlns:w10="urn:schemas-microsoft-com:office:word" xmlns:w="http://schemas.openxmlformats.org/wordprocessingml/2006/main" xmlns:w14="http://schemas.microsoft.com/office/word/2010/wordml" xmlns:wpg="http://schemas.microsoft.com/office/word/2010/wordprocessingGroup" xmlns:wpi="http://schemas.microsoft.com/office/word/2010/wordprocessingInk" xmlns:wne="http://schemas.microsoft.com/office/word/2006/wordml" xmlns:wps="http://schemas.microsoft.com/office/word/2010/wordprocessingShape" mc:Ignorable="w14 wp14">
   <w:p>
     <w:pPr>
-      <w:pStyle w:val="Sidfot"/>
+      <w:pStyle w:val="Footer"/>
     </w:pPr>
   </w:p>
   <w:p>
     <w:pPr>
-      <w:pStyle w:val="Sidfot"/>
+      <w:pStyle w:val="Footer"/>
     </w:pPr>
   </w:p>
   <w:p>
     <w:pPr>
-      <w:pStyle w:val="Sidfot"/>
+      <w:pStyle w:val="Footer"/>
     </w:pPr>
   </w:p>
   <w:p>
     <w:pPr>
-      <w:pStyle w:val="Sidfot"/>
+      <w:pStyle w:val="Footer"/>
     </w:pPr>
   </w:p>
   <w:p>
     <w:pPr>
-      <w:pStyle w:val="Sidfot"/>
+      <w:pStyle w:val="Footer"/>
     </w:pPr>
   </w:p>
   <w:p>
     <w:pPr>
-      <w:pStyle w:val="Sidfot"/>
+      <w:pStyle w:val="Footer"/>
     </w:pPr>
   </w:p>
   <w:p>
     <w:pPr>
-      <w:pStyle w:val="Sidfot"/>
+      <w:pStyle w:val="Footer"/>
     </w:pPr>
     <w:bookmarkStart w:id="25" w:name="Footer"/>
     <w:r>
@@ -4714,9 +4574,28 @@
         <w:color w:val="333333"/>
         <w:szCs w:val="12"/>
       </w:rPr>
-      <w:t xml:space="preserve">Center för </w:t>
+      <w:t>Center för eHälsa i samverkan</w:t>
     </w:r>
-    <w:proofErr w:type="spellStart"/>
+    <w:r>
+      <w:rPr>
+        <w:color w:val="333333"/>
+        <w:szCs w:val="12"/>
+      </w:rPr>
+      <w:t xml:space="preserve"> koordinerar landstingens och regionernas samarbete för att </w:t>
+    </w:r>
+    <w:r>
+      <w:rPr>
+        <w:szCs w:val="12"/>
+      </w:rPr>
+      <w:t>förverkliga strategin för Nationell eHälsa – tillgänglig och säker information inom vård och omsorg</w:t>
+    </w:r>
+    <w:r>
+      <w:rPr>
+        <w:color w:val="333333"/>
+        <w:szCs w:val="12"/>
+      </w:rPr>
+      <w:t xml:space="preserve">. Centret ska skapa den långsiktighet som krävs för att utveckla och införa gemensamma eHälsostöd, infrastruktur och standarder som förbättrar informationstillgänglighet, kvalitet och patientsäkerhet. </w:t>
+    </w:r>
     <w:r>
       <w:rPr>
         <w:i/>
@@ -4724,96 +4603,7 @@
         <w:color w:val="333333"/>
         <w:szCs w:val="12"/>
       </w:rPr>
-      <w:t>eHälsa</w:t>
-    </w:r>
-    <w:proofErr w:type="spellEnd"/>
-    <w:r>
-      <w:rPr>
-        <w:i/>
-        <w:iCs/>
-        <w:color w:val="333333"/>
-        <w:szCs w:val="12"/>
-      </w:rPr>
-      <w:t xml:space="preserve"> i samverkan</w:t>
-    </w:r>
-    <w:r>
-      <w:rPr>
-        <w:color w:val="333333"/>
-        <w:szCs w:val="12"/>
-      </w:rPr>
-      <w:t xml:space="preserve"> koordinerar landstingens och regionernas samarbete för att </w:t>
-    </w:r>
-    <w:r>
-      <w:rPr>
-        <w:szCs w:val="12"/>
-      </w:rPr>
-      <w:t xml:space="preserve">förverkliga strategin för Nationell </w:t>
-    </w:r>
-    <w:proofErr w:type="spellStart"/>
-    <w:r>
-      <w:rPr>
-        <w:szCs w:val="12"/>
-      </w:rPr>
-      <w:t>eHälsa</w:t>
-    </w:r>
-    <w:proofErr w:type="spellEnd"/>
-    <w:r>
-      <w:rPr>
-        <w:szCs w:val="12"/>
-      </w:rPr>
-      <w:t xml:space="preserve"> – tillgänglig och säker information inom vård och omsorg</w:t>
-    </w:r>
-    <w:r>
-      <w:rPr>
-        <w:color w:val="333333"/>
-        <w:szCs w:val="12"/>
-      </w:rPr>
-      <w:t xml:space="preserve">. Centret ska skapa den långsiktighet som krävs för att utveckla och införa gemensamma </w:t>
-    </w:r>
-    <w:proofErr w:type="spellStart"/>
-    <w:r>
-      <w:rPr>
-        <w:color w:val="333333"/>
-        <w:szCs w:val="12"/>
-      </w:rPr>
-      <w:t>eHälsostöd</w:t>
-    </w:r>
-    <w:proofErr w:type="spellEnd"/>
-    <w:r>
-      <w:rPr>
-        <w:color w:val="333333"/>
-        <w:szCs w:val="12"/>
-      </w:rPr>
-      <w:t xml:space="preserve">, infrastruktur och standarder som förbättrar informationstillgänglighet, kvalitet och patientsäkerhet. </w:t>
-    </w:r>
-    <w:r>
-      <w:rPr>
-        <w:i/>
-        <w:iCs/>
-        <w:color w:val="333333"/>
-        <w:szCs w:val="12"/>
-      </w:rPr>
-      <w:t xml:space="preserve">Center för </w:t>
-    </w:r>
-    <w:proofErr w:type="spellStart"/>
-    <w:r>
-      <w:rPr>
-        <w:i/>
-        <w:iCs/>
-        <w:color w:val="333333"/>
-        <w:szCs w:val="12"/>
-      </w:rPr>
-      <w:t>eHälsa</w:t>
-    </w:r>
-    <w:proofErr w:type="spellEnd"/>
-    <w:r>
-      <w:rPr>
-        <w:i/>
-        <w:iCs/>
-        <w:color w:val="333333"/>
-        <w:szCs w:val="12"/>
-      </w:rPr>
-      <w:t xml:space="preserve"> i samverkan</w:t>
+      <w:t>Center för eHälsa i samverkan</w:t>
     </w:r>
     <w:r>
       <w:rPr>
@@ -4829,7 +4619,7 @@
         <w:noProof/>
         <w:color w:val="001610"/>
         <w:szCs w:val="12"/>
-        <w:lang w:eastAsia="sv-SE"/>
+        <w:lang w:val="en-US"/>
       </w:rPr>
       <w:drawing>
         <wp:anchor distT="0" distB="0" distL="114300" distR="114300" simplePos="0" relativeHeight="251658242" behindDoc="0" locked="1" layoutInCell="0" allowOverlap="1" wp14:anchorId="4007DA08" wp14:editId="084444D1">
@@ -4888,7 +4678,7 @@
     <w:r>
       <w:rPr>
         <w:noProof/>
-        <w:lang w:eastAsia="sv-SE"/>
+        <w:lang w:val="en-US"/>
       </w:rPr>
       <w:drawing>
         <wp:anchor distT="0" distB="0" distL="114300" distR="114300" simplePos="0" relativeHeight="251658243" behindDoc="0" locked="1" layoutInCell="0" allowOverlap="1" wp14:anchorId="3E10CC95" wp14:editId="258554FC">
@@ -4949,7 +4739,7 @@
 </file>
 
 <file path=word/footnotes.xml><?xml version="1.0" encoding="utf-8"?>
-<w:footnotes xmlns:wpc="http://schemas.microsoft.com/office/word/2010/wordprocessingCanvas" xmlns:mc="http://schemas.openxmlformats.org/markup-compatibility/2006" xmlns:o="urn:schemas-microsoft-com:office:office" xmlns:r="http://schemas.openxmlformats.org/officeDocument/2006/relationships" xmlns:m="http://schemas.openxmlformats.org/officeDocument/2006/math" xmlns:v="urn:schemas-microsoft-com:vml" xmlns:wp14="http://schemas.microsoft.com/office/word/2010/wordprocessingDrawing" xmlns:wp="http://schemas.openxmlformats.org/drawingml/2006/wordprocessingDrawing" xmlns:w10="urn:schemas-microsoft-com:office:word" xmlns:w="http://schemas.openxmlformats.org/wordprocessingml/2006/main" xmlns:w14="http://schemas.microsoft.com/office/word/2010/wordml" xmlns:wpg="http://schemas.microsoft.com/office/word/2010/wordprocessingGroup" xmlns:wpi="http://schemas.microsoft.com/office/word/2010/wordprocessingInk" xmlns:wne="http://schemas.microsoft.com/office/word/2006/wordml" xmlns:wps="http://schemas.microsoft.com/office/word/2010/wordprocessingShape" mc:Ignorable="w14 wp14">
+<w:footnotes xmlns:wpc="http://schemas.microsoft.com/office/word/2010/wordprocessingCanvas" xmlns:mo="http://schemas.microsoft.com/office/mac/office/2008/main" xmlns:mc="http://schemas.openxmlformats.org/markup-compatibility/2006" xmlns:mv="urn:schemas-microsoft-com:mac:vml" xmlns:o="urn:schemas-microsoft-com:office:office" xmlns:r="http://schemas.openxmlformats.org/officeDocument/2006/relationships" xmlns:m="http://schemas.openxmlformats.org/officeDocument/2006/math" xmlns:v="urn:schemas-microsoft-com:vml" xmlns:wp14="http://schemas.microsoft.com/office/word/2010/wordprocessingDrawing" xmlns:wp="http://schemas.openxmlformats.org/drawingml/2006/wordprocessingDrawing" xmlns:w10="urn:schemas-microsoft-com:office:word" xmlns:w="http://schemas.openxmlformats.org/wordprocessingml/2006/main" xmlns:w14="http://schemas.microsoft.com/office/word/2010/wordml" xmlns:wpg="http://schemas.microsoft.com/office/word/2010/wordprocessingGroup" xmlns:wpi="http://schemas.microsoft.com/office/word/2010/wordprocessingInk" xmlns:wne="http://schemas.microsoft.com/office/word/2006/wordml" xmlns:wps="http://schemas.microsoft.com/office/word/2010/wordprocessingShape" mc:Ignorable="w14 wp14">
   <w:footnote w:type="separator" w:id="-1">
     <w:p>
       <w:pPr>
@@ -4981,17 +4771,17 @@
 </file>
 
 <file path=word/header1.xml><?xml version="1.0" encoding="utf-8"?>
-<w:hdr xmlns:wpc="http://schemas.microsoft.com/office/word/2010/wordprocessingCanvas" xmlns:mc="http://schemas.openxmlformats.org/markup-compatibility/2006" xmlns:o="urn:schemas-microsoft-com:office:office" xmlns:r="http://schemas.openxmlformats.org/officeDocument/2006/relationships" xmlns:m="http://schemas.openxmlformats.org/officeDocument/2006/math" xmlns:v="urn:schemas-microsoft-com:vml" xmlns:wp14="http://schemas.microsoft.com/office/word/2010/wordprocessingDrawing" xmlns:wp="http://schemas.openxmlformats.org/drawingml/2006/wordprocessingDrawing" xmlns:w10="urn:schemas-microsoft-com:office:word" xmlns:w="http://schemas.openxmlformats.org/wordprocessingml/2006/main" xmlns:w14="http://schemas.microsoft.com/office/word/2010/wordml" xmlns:wpg="http://schemas.microsoft.com/office/word/2010/wordprocessingGroup" xmlns:wpi="http://schemas.microsoft.com/office/word/2010/wordprocessingInk" xmlns:wne="http://schemas.microsoft.com/office/word/2006/wordml" xmlns:wps="http://schemas.microsoft.com/office/word/2010/wordprocessingShape" mc:Ignorable="w14 wp14">
+<w:hdr xmlns:wpc="http://schemas.microsoft.com/office/word/2010/wordprocessingCanvas" xmlns:mo="http://schemas.microsoft.com/office/mac/office/2008/main" xmlns:mc="http://schemas.openxmlformats.org/markup-compatibility/2006" xmlns:mv="urn:schemas-microsoft-com:mac:vml" xmlns:o="urn:schemas-microsoft-com:office:office" xmlns:r="http://schemas.openxmlformats.org/officeDocument/2006/relationships" xmlns:m="http://schemas.openxmlformats.org/officeDocument/2006/math" xmlns:v="urn:schemas-microsoft-com:vml" xmlns:wp14="http://schemas.microsoft.com/office/word/2010/wordprocessingDrawing" xmlns:wp="http://schemas.openxmlformats.org/drawingml/2006/wordprocessingDrawing" xmlns:w10="urn:schemas-microsoft-com:office:word" xmlns:w="http://schemas.openxmlformats.org/wordprocessingml/2006/main" xmlns:w14="http://schemas.microsoft.com/office/word/2010/wordml" xmlns:wpg="http://schemas.microsoft.com/office/word/2010/wordprocessingGroup" xmlns:wpi="http://schemas.microsoft.com/office/word/2010/wordprocessingInk" xmlns:wne="http://schemas.microsoft.com/office/word/2006/wordml" xmlns:wps="http://schemas.microsoft.com/office/word/2010/wordprocessingShape" mc:Ignorable="w14 wp14">
   <w:p>
     <w:pPr>
-      <w:pStyle w:val="Sidhuvud"/>
+      <w:pStyle w:val="Header"/>
     </w:pPr>
   </w:p>
 </w:hdr>
 </file>
 
 <file path=word/header2.xml><?xml version="1.0" encoding="utf-8"?>
-<w:hdr xmlns:wpc="http://schemas.microsoft.com/office/word/2010/wordprocessingCanvas" xmlns:mc="http://schemas.openxmlformats.org/markup-compatibility/2006" xmlns:o="urn:schemas-microsoft-com:office:office" xmlns:r="http://schemas.openxmlformats.org/officeDocument/2006/relationships" xmlns:m="http://schemas.openxmlformats.org/officeDocument/2006/math" xmlns:v="urn:schemas-microsoft-com:vml" xmlns:wp14="http://schemas.microsoft.com/office/word/2010/wordprocessingDrawing" xmlns:wp="http://schemas.openxmlformats.org/drawingml/2006/wordprocessingDrawing" xmlns:w10="urn:schemas-microsoft-com:office:word" xmlns:w="http://schemas.openxmlformats.org/wordprocessingml/2006/main" xmlns:w14="http://schemas.microsoft.com/office/word/2010/wordml" xmlns:wpg="http://schemas.microsoft.com/office/word/2010/wordprocessingGroup" xmlns:wpi="http://schemas.microsoft.com/office/word/2010/wordprocessingInk" xmlns:wne="http://schemas.microsoft.com/office/word/2006/wordml" xmlns:wps="http://schemas.microsoft.com/office/word/2010/wordprocessingShape" mc:Ignorable="w14 wp14">
+<w:hdr xmlns:wpc="http://schemas.microsoft.com/office/word/2010/wordprocessingCanvas" xmlns:mo="http://schemas.microsoft.com/office/mac/office/2008/main" xmlns:mc="http://schemas.openxmlformats.org/markup-compatibility/2006" xmlns:mv="urn:schemas-microsoft-com:mac:vml" xmlns:o="urn:schemas-microsoft-com:office:office" xmlns:r="http://schemas.openxmlformats.org/officeDocument/2006/relationships" xmlns:m="http://schemas.openxmlformats.org/officeDocument/2006/math" xmlns:v="urn:schemas-microsoft-com:vml" xmlns:wp14="http://schemas.microsoft.com/office/word/2010/wordprocessingDrawing" xmlns:wp="http://schemas.openxmlformats.org/drawingml/2006/wordprocessingDrawing" xmlns:w10="urn:schemas-microsoft-com:office:word" xmlns:w="http://schemas.openxmlformats.org/wordprocessingml/2006/main" xmlns:w14="http://schemas.microsoft.com/office/word/2010/wordml" xmlns:wpg="http://schemas.microsoft.com/office/word/2010/wordprocessingGroup" xmlns:wpi="http://schemas.microsoft.com/office/word/2010/wordprocessingInk" xmlns:wne="http://schemas.microsoft.com/office/word/2006/wordml" xmlns:wps="http://schemas.microsoft.com/office/word/2010/wordprocessingShape" mc:Ignorable="w14 wp14">
   <w:p>
     <w:pPr>
       <w:tabs>
@@ -5004,7 +4794,7 @@
         <w:noProof/>
         <w:sz w:val="14"/>
         <w:szCs w:val="14"/>
-        <w:lang w:eastAsia="sv-SE"/>
+        <w:lang w:val="en-US"/>
       </w:rPr>
       <w:drawing>
         <wp:anchor distT="0" distB="0" distL="114300" distR="114300" simplePos="0" relativeHeight="251658241" behindDoc="0" locked="1" layoutInCell="0" allowOverlap="1" wp14:anchorId="69DA08F1" wp14:editId="6C95FCFC">
@@ -5065,16 +4855,7 @@
     </w:r>
     <w:bookmarkStart w:id="12" w:name="Date1"/>
     <w:r>
-      <w:t>16</w:t>
-    </w:r>
-    <w:r>
-      <w:t xml:space="preserve"> </w:t>
-    </w:r>
-    <w:r>
-      <w:t>december</w:t>
-    </w:r>
-    <w:r>
-      <w:t xml:space="preserve"> 2013</w:t>
+      <w:t>16 december 2013</w:t>
     </w:r>
     <w:bookmarkEnd w:id="12"/>
   </w:p>
@@ -5100,7 +4881,7 @@
         <w:noProof/>
         <w:sz w:val="14"/>
         <w:szCs w:val="14"/>
-        <w:lang w:eastAsia="sv-SE"/>
+        <w:lang w:val="en-US"/>
       </w:rPr>
       <mc:AlternateContent>
         <mc:Choice Requires="wps">
@@ -5144,7 +4925,7 @@
                         <a:noFill/>
                       </a:ln>
                       <a:extLst>
-                        <a:ext uri="{91240B29-F687-4F45-9708-019B960494DF}">
+                        <a:ext uri="{91240B29-F687-4f45-9708-019B960494DF}">
                           <a14:hiddenLine xmlns:a14="http://schemas.microsoft.com/office/drawing/2010/main" w="9525">
                             <a:solidFill>
                               <a:srgbClr val="000000"/>
@@ -5205,31 +4986,16 @@
                             </w:rPr>
                             <w:t xml:space="preserve"> (</w:t>
                           </w:r>
-                          <w:r>
-                            <w:fldChar w:fldCharType="begin"/>
-                          </w:r>
-                          <w:r>
-                            <w:instrText xml:space="preserve"> SECTIONPAGES   \* MERGEFORMAT </w:instrText>
-                          </w:r>
-                          <w:r>
-                            <w:fldChar w:fldCharType="separate"/>
-                          </w:r>
-                          <w:r>
-                            <w:rPr>
-                              <w:noProof/>
-                              <w:sz w:val="16"/>
-                              <w:szCs w:val="16"/>
-                            </w:rPr>
-                            <w:t>7</w:t>
-                          </w:r>
-                          <w:r>
-                            <w:rPr>
-                              <w:noProof/>
-                              <w:sz w:val="16"/>
-                              <w:szCs w:val="16"/>
-                            </w:rPr>
-                            <w:fldChar w:fldCharType="end"/>
-                          </w:r>
+                          <w:fldSimple w:instr=" SECTIONPAGES   \* MERGEFORMAT ">
+                            <w:r>
+                              <w:rPr>
+                                <w:noProof/>
+                                <w:sz w:val="16"/>
+                                <w:szCs w:val="16"/>
+                              </w:rPr>
+                              <w:t>7</w:t>
+                            </w:r>
+                          </w:fldSimple>
                           <w:r>
                             <w:rPr>
                               <w:sz w:val="16"/>
@@ -5257,11 +5023,11 @@
         </mc:Choice>
         <mc:Fallback>
           <w:pict>
-            <v:shapetype id="_x0000_t202" coordsize="21600,21600" o:spt="202" path="m,l,21600r21600,l21600,xe">
+            <v:shapetype id="_x0000_t202" coordsize="21600,21600" o:spt="202" path="m0,0l0,21600,21600,21600,21600,0xe">
               <v:stroke joinstyle="miter"/>
               <v:path gradientshapeok="t" o:connecttype="rect"/>
             </v:shapetype>
-            <v:shape id="Text Box 3" o:spid="_x0000_s1026" type="#_x0000_t202" style="position:absolute;margin-left:506.35pt;margin-top:22.95pt;width:42.25pt;height:31.85pt;z-index:251658245;visibility:visible;mso-wrap-style:square;mso-width-percent:0;mso-height-percent:0;mso-wrap-distance-left:9pt;mso-wrap-distance-top:0;mso-wrap-distance-right:9pt;mso-wrap-distance-bottom:0;mso-position-horizontal:absolute;mso-position-horizontal-relative:page;mso-position-vertical:absolute;mso-position-vertical-relative:page;mso-width-percent:0;mso-height-percent:0;mso-width-relative:page;mso-height-relative:page;v-text-anchor:top" o:gfxdata="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" fillcolor="white [3212]" stroked="f">
+            <v:shape id="Text Box 3" o:spid="_x0000_s1026" type="#_x0000_t202" style="position:absolute;margin-left:506.35pt;margin-top:22.95pt;width:42.25pt;height:31.85pt;z-index:251658245;visibility:visible;mso-wrap-style:square;mso-width-percent:0;mso-height-percent:0;mso-wrap-distance-left:9pt;mso-wrap-distance-top:0;mso-wrap-distance-right:9pt;mso-wrap-distance-bottom:0;mso-position-horizontal:absolute;mso-position-horizontal-relative:page;mso-position-vertical:absolute;mso-position-vertical-relative:page;mso-width-percent:0;mso-height-percent:0;mso-width-relative:page;mso-height-relative:page;v-text-anchor:top" o:gfxdata="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" fillcolor="white [3212]" stroked="f">
               <v:textbox>
                 <w:txbxContent>
                   <w:p>
@@ -5311,31 +5077,16 @@
                       </w:rPr>
                       <w:t xml:space="preserve"> (</w:t>
                     </w:r>
-                    <w:r>
-                      <w:fldChar w:fldCharType="begin"/>
-                    </w:r>
-                    <w:r>
-                      <w:instrText xml:space="preserve"> SECTIONPAGES   \* MERGEFORMAT </w:instrText>
-                    </w:r>
-                    <w:r>
-                      <w:fldChar w:fldCharType="separate"/>
-                    </w:r>
-                    <w:r>
-                      <w:rPr>
-                        <w:noProof/>
-                        <w:sz w:val="16"/>
-                        <w:szCs w:val="16"/>
-                      </w:rPr>
-                      <w:t>7</w:t>
-                    </w:r>
-                    <w:r>
-                      <w:rPr>
-                        <w:noProof/>
-                        <w:sz w:val="16"/>
-                        <w:szCs w:val="16"/>
-                      </w:rPr>
-                      <w:fldChar w:fldCharType="end"/>
-                    </w:r>
+                    <w:fldSimple w:instr=" SECTIONPAGES   \* MERGEFORMAT ">
+                      <w:r>
+                        <w:rPr>
+                          <w:noProof/>
+                          <w:sz w:val="16"/>
+                          <w:szCs w:val="16"/>
+                        </w:rPr>
+                        <w:t>7</w:t>
+                      </w:r>
+                    </w:fldSimple>
                     <w:r>
                       <w:rPr>
                         <w:sz w:val="16"/>
@@ -5357,7 +5108,7 @@
 </file>
 
 <file path=word/header3.xml><?xml version="1.0" encoding="utf-8"?>
-<w:hdr xmlns:wpc="http://schemas.microsoft.com/office/word/2010/wordprocessingCanvas" xmlns:mc="http://schemas.openxmlformats.org/markup-compatibility/2006" xmlns:o="urn:schemas-microsoft-com:office:office" xmlns:r="http://schemas.openxmlformats.org/officeDocument/2006/relationships" xmlns:m="http://schemas.openxmlformats.org/officeDocument/2006/math" xmlns:v="urn:schemas-microsoft-com:vml" xmlns:wp14="http://schemas.microsoft.com/office/word/2010/wordprocessingDrawing" xmlns:wp="http://schemas.openxmlformats.org/drawingml/2006/wordprocessingDrawing" xmlns:w10="urn:schemas-microsoft-com:office:word" xmlns:w="http://schemas.openxmlformats.org/wordprocessingml/2006/main" xmlns:w14="http://schemas.microsoft.com/office/word/2010/wordml" xmlns:wpg="http://schemas.microsoft.com/office/word/2010/wordprocessingGroup" xmlns:wpi="http://schemas.microsoft.com/office/word/2010/wordprocessingInk" xmlns:wne="http://schemas.microsoft.com/office/word/2006/wordml" xmlns:wps="http://schemas.microsoft.com/office/word/2010/wordprocessingShape" mc:Ignorable="w14 wp14">
+<w:hdr xmlns:wpc="http://schemas.microsoft.com/office/word/2010/wordprocessingCanvas" xmlns:mo="http://schemas.microsoft.com/office/mac/office/2008/main" xmlns:mc="http://schemas.openxmlformats.org/markup-compatibility/2006" xmlns:mv="urn:schemas-microsoft-com:mac:vml" xmlns:o="urn:schemas-microsoft-com:office:office" xmlns:r="http://schemas.openxmlformats.org/officeDocument/2006/relationships" xmlns:m="http://schemas.openxmlformats.org/officeDocument/2006/math" xmlns:v="urn:schemas-microsoft-com:vml" xmlns:wp14="http://schemas.microsoft.com/office/word/2010/wordprocessingDrawing" xmlns:wp="http://schemas.openxmlformats.org/drawingml/2006/wordprocessingDrawing" xmlns:w10="urn:schemas-microsoft-com:office:word" xmlns:w="http://schemas.openxmlformats.org/wordprocessingml/2006/main" xmlns:w14="http://schemas.microsoft.com/office/word/2010/wordml" xmlns:wpg="http://schemas.microsoft.com/office/word/2010/wordprocessingGroup" xmlns:wpi="http://schemas.microsoft.com/office/word/2010/wordprocessingInk" xmlns:wne="http://schemas.microsoft.com/office/word/2006/wordml" xmlns:wps="http://schemas.microsoft.com/office/word/2010/wordprocessingShape" mc:Ignorable="w14 wp14">
   <w:p>
     <w:pPr>
       <w:tabs>
@@ -5370,7 +5121,7 @@
         <w:noProof/>
         <w:sz w:val="14"/>
         <w:szCs w:val="14"/>
-        <w:lang w:eastAsia="sv-SE"/>
+        <w:lang w:val="en-US"/>
       </w:rPr>
       <w:drawing>
         <wp:anchor distT="0" distB="0" distL="114300" distR="114300" simplePos="0" relativeHeight="251658240" behindDoc="0" locked="1" layoutInCell="0" allowOverlap="1" wp14:anchorId="71CF5884" wp14:editId="3A83A3FC">
@@ -5431,10 +5182,7 @@
     </w:r>
     <w:bookmarkStart w:id="15" w:name="Date"/>
     <w:r>
-      <w:t>16 december</w:t>
-    </w:r>
-    <w:r>
-      <w:t xml:space="preserve"> 2013</w:t>
+      <w:t>16 december 2013</w:t>
     </w:r>
     <w:bookmarkEnd w:id="15"/>
   </w:p>
@@ -5476,7 +5224,7 @@
         </w:tcPr>
         <w:p>
           <w:pPr>
-            <w:pStyle w:val="Sidhuvud"/>
+            <w:pStyle w:val="Header"/>
             <w:rPr>
               <w:rFonts w:cs="Georgia"/>
               <w:sz w:val="14"/>
@@ -5489,30 +5237,12 @@
               <w:sz w:val="14"/>
               <w:szCs w:val="14"/>
             </w:rPr>
-            <w:t xml:space="preserve">Center för </w:t>
-          </w:r>
-          <w:proofErr w:type="spellStart"/>
-          <w:r>
-            <w:rPr>
-              <w:rFonts w:cs="Georgia"/>
-              <w:sz w:val="14"/>
-              <w:szCs w:val="14"/>
-            </w:rPr>
-            <w:t>eHälsa</w:t>
-          </w:r>
-          <w:proofErr w:type="spellEnd"/>
-          <w:r>
-            <w:rPr>
-              <w:rFonts w:cs="Georgia"/>
-              <w:sz w:val="14"/>
-              <w:szCs w:val="14"/>
-            </w:rPr>
-            <w:t xml:space="preserve"> i samverkan</w:t>
+            <w:t>Center för eHälsa i samverkan</w:t>
           </w:r>
         </w:p>
         <w:p>
           <w:pPr>
-            <w:pStyle w:val="Sidhuvud"/>
+            <w:pStyle w:val="Header"/>
             <w:rPr>
               <w:rFonts w:cs="Georgia"/>
               <w:sz w:val="12"/>
@@ -5530,42 +5260,31 @@
         </w:p>
         <w:p>
           <w:pPr>
-            <w:pStyle w:val="Sidhuvud"/>
+            <w:pStyle w:val="Header"/>
             <w:rPr>
               <w:rFonts w:cs="Georgia"/>
               <w:sz w:val="12"/>
               <w:szCs w:val="12"/>
             </w:rPr>
           </w:pPr>
-          <w:proofErr w:type="spellStart"/>
           <w:r>
             <w:rPr>
               <w:rFonts w:cs="Georgia"/>
               <w:sz w:val="12"/>
               <w:szCs w:val="12"/>
             </w:rPr>
-            <w:t>Vxl</w:t>
-          </w:r>
-          <w:proofErr w:type="spellEnd"/>
-          <w:r>
-            <w:rPr>
-              <w:rFonts w:cs="Georgia"/>
-              <w:sz w:val="12"/>
-              <w:szCs w:val="12"/>
-            </w:rPr>
-            <w:t>: 08-452 70 00</w:t>
+            <w:t>Vxl: 08-452 70 00</w:t>
           </w:r>
         </w:p>
         <w:p>
           <w:pPr>
-            <w:pStyle w:val="Sidhuvud"/>
+            <w:pStyle w:val="Header"/>
             <w:rPr>
               <w:rFonts w:cs="Georgia"/>
               <w:sz w:val="12"/>
               <w:szCs w:val="12"/>
             </w:rPr>
           </w:pPr>
-          <w:proofErr w:type="gramStart"/>
           <w:r>
             <w:rPr>
               <w:rFonts w:cs="Georgia"/>
@@ -5599,33 +5318,12 @@
               <w:szCs w:val="12"/>
               <w:highlight w:val="yellow"/>
             </w:rPr>
-            <w:t>08</w:t>
+            <w:t>08-xx xx xx</w:t>
           </w:r>
-          <w:proofErr w:type="gramEnd"/>
-          <w:r>
-            <w:rPr>
-              <w:rFonts w:cs="Georgia"/>
-              <w:sz w:val="12"/>
-              <w:szCs w:val="12"/>
-              <w:highlight w:val="yellow"/>
-            </w:rPr>
-            <w:t xml:space="preserve">-xx xx </w:t>
-          </w:r>
-          <w:proofErr w:type="spellStart"/>
-          <w:r>
-            <w:rPr>
-              <w:rFonts w:cs="Georgia"/>
-              <w:sz w:val="12"/>
-              <w:szCs w:val="12"/>
-              <w:highlight w:val="yellow"/>
-            </w:rPr>
-            <w:t>xx</w:t>
-          </w:r>
-          <w:proofErr w:type="spellEnd"/>
         </w:p>
         <w:p>
           <w:pPr>
-            <w:pStyle w:val="Sidhuvud"/>
+            <w:pStyle w:val="Header"/>
             <w:rPr>
               <w:rFonts w:cs="Georgia"/>
               <w:color w:val="31849B" w:themeColor="accent5" w:themeShade="BF"/>
@@ -5693,7 +5391,7 @@
         </w:p>
         <w:p>
           <w:pPr>
-            <w:pStyle w:val="Sidhuvud"/>
+            <w:pStyle w:val="Header"/>
             <w:rPr>
               <w:rFonts w:cs="Georgia"/>
               <w:sz w:val="12"/>
@@ -5703,7 +5401,7 @@
         </w:p>
         <w:p>
           <w:pPr>
-            <w:pStyle w:val="Sidhuvud"/>
+            <w:pStyle w:val="Header"/>
             <w:rPr>
               <w:rFonts w:cs="Georgia"/>
               <w:sz w:val="12"/>
@@ -5721,7 +5419,7 @@
         </w:p>
         <w:p>
           <w:pPr>
-            <w:pStyle w:val="Sidhuvud"/>
+            <w:pStyle w:val="Header"/>
             <w:rPr>
               <w:rFonts w:cs="Georgia"/>
               <w:sz w:val="12"/>
@@ -5738,7 +5436,7 @@
         </w:tcPr>
         <w:p>
           <w:pPr>
-            <w:pStyle w:val="Sidhuvud"/>
+            <w:pStyle w:val="Header"/>
             <w:rPr>
               <w:rFonts w:cs="Georgia"/>
               <w:sz w:val="14"/>
@@ -5772,7 +5470,7 @@
         </w:tcPr>
         <w:p>
           <w:pPr>
-            <w:pStyle w:val="Sidhuvud"/>
+            <w:pStyle w:val="Header"/>
             <w:rPr>
               <w:rFonts w:cs="Georgia"/>
               <w:sz w:val="12"/>
@@ -5798,7 +5496,7 @@
         </w:tcPr>
         <w:p>
           <w:pPr>
-            <w:pStyle w:val="Sidhuvud"/>
+            <w:pStyle w:val="Header"/>
             <w:rPr>
               <w:rFonts w:cs="Georgia"/>
               <w:sz w:val="12"/>
@@ -5821,7 +5519,7 @@
         </w:tcPr>
         <w:p>
           <w:pPr>
-            <w:pStyle w:val="Sidhuvud"/>
+            <w:pStyle w:val="Header"/>
             <w:rPr>
               <w:rFonts w:cs="Georgia"/>
               <w:sz w:val="12"/>
@@ -5836,7 +5534,7 @@
         </w:tcPr>
         <w:p>
           <w:pPr>
-            <w:pStyle w:val="Sidhuvud"/>
+            <w:pStyle w:val="Header"/>
             <w:rPr>
               <w:rFonts w:cs="Georgia"/>
               <w:sz w:val="12"/>
@@ -5849,26 +5547,26 @@
   </w:tbl>
   <w:p>
     <w:pPr>
-      <w:pStyle w:val="Sidhuvud"/>
+      <w:pStyle w:val="Header"/>
     </w:pPr>
     <w:bookmarkStart w:id="24" w:name="Radera2"/>
     <w:bookmarkEnd w:id="24"/>
   </w:p>
   <w:p>
     <w:pPr>
-      <w:pStyle w:val="Sidhuvud"/>
+      <w:pStyle w:val="Header"/>
     </w:pPr>
   </w:p>
   <w:p>
     <w:pPr>
-      <w:pStyle w:val="Sidhuvud"/>
+      <w:pStyle w:val="Header"/>
     </w:pPr>
   </w:p>
   <w:p>
     <w:r>
       <w:rPr>
         <w:noProof/>
-        <w:lang w:eastAsia="sv-SE"/>
+        <w:lang w:val="en-US"/>
       </w:rPr>
       <mc:AlternateContent>
         <mc:Choice Requires="wps">
@@ -5912,7 +5610,7 @@
                         <a:noFill/>
                       </a:ln>
                       <a:extLst>
-                        <a:ext uri="{91240B29-F687-4F45-9708-019B960494DF}">
+                        <a:ext uri="{91240B29-F687-4f45-9708-019B960494DF}">
                           <a14:hiddenLine xmlns:a14="http://schemas.microsoft.com/office/drawing/2010/main" w="9525">
                             <a:solidFill>
                               <a:srgbClr val="000000"/>
@@ -5973,31 +5671,16 @@
                             </w:rPr>
                             <w:t xml:space="preserve"> (</w:t>
                           </w:r>
-                          <w:r>
-                            <w:fldChar w:fldCharType="begin"/>
-                          </w:r>
-                          <w:r>
-                            <w:instrText xml:space="preserve"> SECTIONPAGES   \* MERGEFORMAT </w:instrText>
-                          </w:r>
-                          <w:r>
-                            <w:fldChar w:fldCharType="separate"/>
-                          </w:r>
-                          <w:r>
-                            <w:rPr>
-                              <w:noProof/>
-                              <w:sz w:val="16"/>
-                              <w:szCs w:val="16"/>
-                            </w:rPr>
-                            <w:t>7</w:t>
-                          </w:r>
-                          <w:r>
-                            <w:rPr>
-                              <w:noProof/>
-                              <w:sz w:val="16"/>
-                              <w:szCs w:val="16"/>
-                            </w:rPr>
-                            <w:fldChar w:fldCharType="end"/>
-                          </w:r>
+                          <w:fldSimple w:instr=" SECTIONPAGES   \* MERGEFORMAT ">
+                            <w:r>
+                              <w:rPr>
+                                <w:noProof/>
+                                <w:sz w:val="16"/>
+                                <w:szCs w:val="16"/>
+                              </w:rPr>
+                              <w:t>8</w:t>
+                            </w:r>
+                          </w:fldSimple>
                           <w:r>
                             <w:rPr>
                               <w:sz w:val="16"/>
@@ -6025,11 +5708,11 @@
         </mc:Choice>
         <mc:Fallback>
           <w:pict>
-            <v:shapetype id="_x0000_t202" coordsize="21600,21600" o:spt="202" path="m,l,21600r21600,l21600,xe">
+            <v:shapetype id="_x0000_t202" coordsize="21600,21600" o:spt="202" path="m0,0l0,21600,21600,21600,21600,0xe">
               <v:stroke joinstyle="miter"/>
               <v:path gradientshapeok="t" o:connecttype="rect"/>
             </v:shapetype>
-            <v:shape id="Text Box 2" o:spid="_x0000_s1027" type="#_x0000_t202" style="position:absolute;margin-left:506.35pt;margin-top:22.95pt;width:42.25pt;height:31.85pt;z-index:251658244;visibility:visible;mso-wrap-style:square;mso-width-percent:0;mso-height-percent:0;mso-wrap-distance-left:9pt;mso-wrap-distance-top:0;mso-wrap-distance-right:9pt;mso-wrap-distance-bottom:0;mso-position-horizontal:absolute;mso-position-horizontal-relative:page;mso-position-vertical:absolute;mso-position-vertical-relative:page;mso-width-percent:0;mso-height-percent:0;mso-width-relative:page;mso-height-relative:page;v-text-anchor:top" o:gfxdata="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" fillcolor="white [3212]" stroked="f">
+            <v:shape id="Text Box 2" o:spid="_x0000_s1027" type="#_x0000_t202" style="position:absolute;margin-left:506.35pt;margin-top:22.95pt;width:42.25pt;height:31.85pt;z-index:251658244;visibility:visible;mso-wrap-style:square;mso-width-percent:0;mso-height-percent:0;mso-wrap-distance-left:9pt;mso-wrap-distance-top:0;mso-wrap-distance-right:9pt;mso-wrap-distance-bottom:0;mso-position-horizontal:absolute;mso-position-horizontal-relative:page;mso-position-vertical:absolute;mso-position-vertical-relative:page;mso-width-percent:0;mso-height-percent:0;mso-width-relative:page;mso-height-relative:page;v-text-anchor:top" o:gfxdata="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" fillcolor="white [3212]" stroked="f">
               <v:textbox>
                 <w:txbxContent>
                   <w:p>
@@ -6079,31 +5762,16 @@
                       </w:rPr>
                       <w:t xml:space="preserve"> (</w:t>
                     </w:r>
-                    <w:r>
-                      <w:fldChar w:fldCharType="begin"/>
-                    </w:r>
-                    <w:r>
-                      <w:instrText xml:space="preserve"> SECTIONPAGES   \* MERGEFORMAT </w:instrText>
-                    </w:r>
-                    <w:r>
-                      <w:fldChar w:fldCharType="separate"/>
-                    </w:r>
-                    <w:r>
-                      <w:rPr>
-                        <w:noProof/>
-                        <w:sz w:val="16"/>
-                        <w:szCs w:val="16"/>
-                      </w:rPr>
-                      <w:t>7</w:t>
-                    </w:r>
-                    <w:r>
-                      <w:rPr>
-                        <w:noProof/>
-                        <w:sz w:val="16"/>
-                        <w:szCs w:val="16"/>
-                      </w:rPr>
-                      <w:fldChar w:fldCharType="end"/>
-                    </w:r>
+                    <w:fldSimple w:instr=" SECTIONPAGES   \* MERGEFORMAT ">
+                      <w:r>
+                        <w:rPr>
+                          <w:noProof/>
+                          <w:sz w:val="16"/>
+                          <w:szCs w:val="16"/>
+                        </w:rPr>
+                        <w:t>8</w:t>
+                      </w:r>
+                    </w:fldSimple>
                     <w:r>
                       <w:rPr>
                         <w:sz w:val="16"/>
@@ -6125,7 +5793,7 @@
 </file>
 
 <file path=word/numbering.xml><?xml version="1.0" encoding="utf-8"?>
-<w:numbering xmlns:wpc="http://schemas.microsoft.com/office/word/2010/wordprocessingCanvas" xmlns:mc="http://schemas.openxmlformats.org/markup-compatibility/2006" xmlns:o="urn:schemas-microsoft-com:office:office" xmlns:r="http://schemas.openxmlformats.org/officeDocument/2006/relationships" xmlns:m="http://schemas.openxmlformats.org/officeDocument/2006/math" xmlns:v="urn:schemas-microsoft-com:vml" xmlns:wp14="http://schemas.microsoft.com/office/word/2010/wordprocessingDrawing" xmlns:wp="http://schemas.openxmlformats.org/drawingml/2006/wordprocessingDrawing" xmlns:w10="urn:schemas-microsoft-com:office:word" xmlns:w="http://schemas.openxmlformats.org/wordprocessingml/2006/main" xmlns:w14="http://schemas.microsoft.com/office/word/2010/wordml" xmlns:wpg="http://schemas.microsoft.com/office/word/2010/wordprocessingGroup" xmlns:wpi="http://schemas.microsoft.com/office/word/2010/wordprocessingInk" xmlns:wne="http://schemas.microsoft.com/office/word/2006/wordml" xmlns:wps="http://schemas.microsoft.com/office/word/2010/wordprocessingShape" mc:Ignorable="w14 wp14">
+<w:numbering xmlns:wpc="http://schemas.microsoft.com/office/word/2010/wordprocessingCanvas" xmlns:mo="http://schemas.microsoft.com/office/mac/office/2008/main" xmlns:mc="http://schemas.openxmlformats.org/markup-compatibility/2006" xmlns:mv="urn:schemas-microsoft-com:mac:vml" xmlns:o="urn:schemas-microsoft-com:office:office" xmlns:r="http://schemas.openxmlformats.org/officeDocument/2006/relationships" xmlns:m="http://schemas.openxmlformats.org/officeDocument/2006/math" xmlns:v="urn:schemas-microsoft-com:vml" xmlns:wp14="http://schemas.microsoft.com/office/word/2010/wordprocessingDrawing" xmlns:wp="http://schemas.openxmlformats.org/drawingml/2006/wordprocessingDrawing" xmlns:w10="urn:schemas-microsoft-com:office:word" xmlns:w="http://schemas.openxmlformats.org/wordprocessingml/2006/main" xmlns:w14="http://schemas.microsoft.com/office/word/2010/wordml" xmlns:wpg="http://schemas.microsoft.com/office/word/2010/wordprocessingGroup" xmlns:wpi="http://schemas.microsoft.com/office/word/2010/wordprocessingInk" xmlns:wne="http://schemas.microsoft.com/office/word/2006/wordml" xmlns:wps="http://schemas.microsoft.com/office/word/2010/wordprocessingShape" mc:Ignorable="w14 wp14">
   <w:abstractNum w:abstractNumId="0">
     <w:nsid w:val="FFFFFF83"/>
     <w:multiLevelType w:val="singleLevel"/>
@@ -7955,7 +7623,7 @@
     <w:lvl w:ilvl="0">
       <w:start w:val="1"/>
       <w:numFmt w:val="decimal"/>
-      <w:pStyle w:val="Rubrik1"/>
+      <w:pStyle w:val="Heading1"/>
       <w:lvlText w:val="%1."/>
       <w:lvlJc w:val="left"/>
       <w:pPr>
@@ -7965,7 +7633,7 @@
     <w:lvl w:ilvl="1">
       <w:start w:val="1"/>
       <w:numFmt w:val="decimal"/>
-      <w:pStyle w:val="Rubrik2"/>
+      <w:pStyle w:val="Heading2"/>
       <w:lvlText w:val="%1.%2."/>
       <w:lvlJc w:val="left"/>
       <w:pPr>
@@ -7975,7 +7643,7 @@
     <w:lvl w:ilvl="2">
       <w:start w:val="1"/>
       <w:numFmt w:val="decimal"/>
-      <w:pStyle w:val="Rubrik3"/>
+      <w:pStyle w:val="Heading3"/>
       <w:lvlText w:val="%1.%2.%3."/>
       <w:lvlJc w:val="left"/>
       <w:pPr>
@@ -9371,7 +9039,7 @@
     </w:rPrDefault>
     <w:pPrDefault/>
   </w:docDefaults>
-  <w:latentStyles w:defLockedState="0" w:defUIPriority="99" w:defSemiHidden="1" w:defUnhideWhenUsed="1" w:defQFormat="0" w:count="267">
+  <w:latentStyles w:defLockedState="0" w:defUIPriority="99" w:defSemiHidden="1" w:defUnhideWhenUsed="1" w:defQFormat="0" w:count="276">
     <w:lsdException w:name="Normal" w:semiHidden="0" w:uiPriority="0" w:unhideWhenUsed="0" w:qFormat="1"/>
     <w:lsdException w:name="heading 1" w:semiHidden="0" w:uiPriority="9" w:unhideWhenUsed="0" w:qFormat="1"/>
     <w:lsdException w:name="heading 2" w:semiHidden="0" w:uiPriority="9" w:unhideWhenUsed="0" w:qFormat="1"/>
@@ -9525,11 +9193,11 @@
       <w:lang w:eastAsia="en-US"/>
     </w:rPr>
   </w:style>
-  <w:style w:type="paragraph" w:styleId="Rubrik1">
+  <w:style w:type="paragraph" w:styleId="Heading1">
     <w:name w:val="heading 1"/>
     <w:basedOn w:val="Normal"/>
     <w:next w:val="Normal"/>
-    <w:link w:val="Rubrik1Char"/>
+    <w:link w:val="Heading1Char"/>
     <w:uiPriority w:val="9"/>
     <w:qFormat/>
     <w:rsid w:val="00DE35C6"/>
@@ -9552,11 +9220,11 @@
       <w:szCs w:val="28"/>
     </w:rPr>
   </w:style>
-  <w:style w:type="paragraph" w:styleId="Rubrik2">
+  <w:style w:type="paragraph" w:styleId="Heading2">
     <w:name w:val="heading 2"/>
     <w:basedOn w:val="Normal"/>
     <w:next w:val="Normal"/>
-    <w:link w:val="Rubrik2Char"/>
+    <w:link w:val="Heading2Char"/>
     <w:autoRedefine/>
     <w:uiPriority w:val="9"/>
     <w:qFormat/>
@@ -9580,11 +9248,11 @@
       <w:szCs w:val="26"/>
     </w:rPr>
   </w:style>
-  <w:style w:type="paragraph" w:styleId="Rubrik3">
+  <w:style w:type="paragraph" w:styleId="Heading3">
     <w:name w:val="heading 3"/>
     <w:basedOn w:val="Normal"/>
     <w:next w:val="Normal"/>
-    <w:link w:val="Rubrik3Char"/>
+    <w:link w:val="Heading3Char"/>
     <w:uiPriority w:val="9"/>
     <w:qFormat/>
     <w:rsid w:val="00DE35C6"/>
@@ -9603,11 +9271,11 @@
       <w:bCs/>
     </w:rPr>
   </w:style>
-  <w:style w:type="paragraph" w:styleId="Rubrik4">
+  <w:style w:type="paragraph" w:styleId="Heading4">
     <w:name w:val="heading 4"/>
     <w:basedOn w:val="Normal"/>
     <w:next w:val="Normal"/>
-    <w:link w:val="Rubrik4Char"/>
+    <w:link w:val="Heading4Char"/>
     <w:uiPriority w:val="9"/>
     <w:rsid w:val="005A0069"/>
     <w:pPr>
@@ -9623,11 +9291,11 @@
       <w:sz w:val="24"/>
     </w:rPr>
   </w:style>
-  <w:style w:type="paragraph" w:styleId="Rubrik5">
+  <w:style w:type="paragraph" w:styleId="Heading5">
     <w:name w:val="heading 5"/>
     <w:basedOn w:val="Normal"/>
     <w:next w:val="Normal"/>
-    <w:link w:val="Rubrik5Char"/>
+    <w:link w:val="Heading5Char"/>
     <w:uiPriority w:val="9"/>
     <w:rsid w:val="00212825"/>
     <w:pPr>
@@ -9641,7 +9309,7 @@
       <w:color w:val="001522"/>
     </w:rPr>
   </w:style>
-  <w:style w:type="paragraph" w:styleId="Rubrik6">
+  <w:style w:type="paragraph" w:styleId="Heading6">
     <w:name w:val="heading 6"/>
     <w:basedOn w:val="Normal"/>
     <w:next w:val="Normal"/>
@@ -9665,7 +9333,7 @@
       <w:lang w:eastAsia="sv-SE"/>
     </w:rPr>
   </w:style>
-  <w:style w:type="paragraph" w:styleId="Rubrik7">
+  <w:style w:type="paragraph" w:styleId="Heading7">
     <w:name w:val="heading 7"/>
     <w:basedOn w:val="Normal"/>
     <w:next w:val="Normal"/>
@@ -9688,7 +9356,7 @@
       <w:lang w:eastAsia="sv-SE"/>
     </w:rPr>
   </w:style>
-  <w:style w:type="paragraph" w:styleId="Rubrik8">
+  <w:style w:type="paragraph" w:styleId="Heading8">
     <w:name w:val="heading 8"/>
     <w:basedOn w:val="Normal"/>
     <w:next w:val="Normal"/>
@@ -9713,7 +9381,7 @@
       <w:lang w:eastAsia="sv-SE"/>
     </w:rPr>
   </w:style>
-  <w:style w:type="paragraph" w:styleId="Rubrik9">
+  <w:style w:type="paragraph" w:styleId="Heading9">
     <w:name w:val="heading 9"/>
     <w:basedOn w:val="Normal"/>
     <w:next w:val="Normal"/>
@@ -9735,13 +9403,13 @@
       <w:lang w:eastAsia="sv-SE"/>
     </w:rPr>
   </w:style>
-  <w:style w:type="character" w:default="1" w:styleId="Standardstycketeckensnitt">
+  <w:style w:type="character" w:default="1" w:styleId="DefaultParagraphFont">
     <w:name w:val="Default Paragraph Font"/>
     <w:uiPriority w:val="1"/>
     <w:semiHidden/>
     <w:unhideWhenUsed/>
   </w:style>
-  <w:style w:type="table" w:default="1" w:styleId="Normaltabell">
+  <w:style w:type="table" w:default="1" w:styleId="TableNormal">
     <w:name w:val="Normal Table"/>
     <w:uiPriority w:val="99"/>
     <w:semiHidden/>
@@ -9756,16 +9424,16 @@
       </w:tblCellMar>
     </w:tblPr>
   </w:style>
-  <w:style w:type="numbering" w:default="1" w:styleId="Ingenlista">
+  <w:style w:type="numbering" w:default="1" w:styleId="NoList">
     <w:name w:val="No List"/>
     <w:uiPriority w:val="99"/>
     <w:semiHidden/>
     <w:unhideWhenUsed/>
   </w:style>
-  <w:style w:type="character" w:customStyle="1" w:styleId="Rubrik1Char">
-    <w:name w:val="Rubrik 1 Char"/>
-    <w:basedOn w:val="Standardstycketeckensnitt"/>
-    <w:link w:val="Rubrik1"/>
+  <w:style w:type="character" w:customStyle="1" w:styleId="Heading1Char">
+    <w:name w:val="Heading 1 Char"/>
+    <w:basedOn w:val="DefaultParagraphFont"/>
+    <w:link w:val="Heading1"/>
     <w:uiPriority w:val="9"/>
     <w:rsid w:val="00DE35C6"/>
     <w:rPr>
@@ -9776,10 +9444,10 @@
       <w:lang w:eastAsia="en-US"/>
     </w:rPr>
   </w:style>
-  <w:style w:type="character" w:customStyle="1" w:styleId="Rubrik2Char">
-    <w:name w:val="Rubrik 2 Char"/>
-    <w:basedOn w:val="Standardstycketeckensnitt"/>
-    <w:link w:val="Rubrik2"/>
+  <w:style w:type="character" w:customStyle="1" w:styleId="Heading2Char">
+    <w:name w:val="Heading 2 Char"/>
+    <w:basedOn w:val="DefaultParagraphFont"/>
+    <w:link w:val="Heading2"/>
     <w:uiPriority w:val="9"/>
     <w:rsid w:val="00370908"/>
     <w:rPr>
@@ -9790,10 +9458,10 @@
       <w:lang w:eastAsia="en-US"/>
     </w:rPr>
   </w:style>
-  <w:style w:type="character" w:customStyle="1" w:styleId="Rubrik3Char">
-    <w:name w:val="Rubrik 3 Char"/>
-    <w:basedOn w:val="Standardstycketeckensnitt"/>
-    <w:link w:val="Rubrik3"/>
+  <w:style w:type="character" w:customStyle="1" w:styleId="Heading3Char">
+    <w:name w:val="Heading 3 Char"/>
+    <w:basedOn w:val="DefaultParagraphFont"/>
+    <w:link w:val="Heading3"/>
     <w:uiPriority w:val="9"/>
     <w:rsid w:val="00DE35C6"/>
     <w:rPr>
@@ -9803,10 +9471,10 @@
       <w:lang w:eastAsia="en-US"/>
     </w:rPr>
   </w:style>
-  <w:style w:type="character" w:customStyle="1" w:styleId="Rubrik4Char">
-    <w:name w:val="Rubrik 4 Char"/>
-    <w:basedOn w:val="Standardstycketeckensnitt"/>
-    <w:link w:val="Rubrik4"/>
+  <w:style w:type="character" w:customStyle="1" w:styleId="Heading4Char">
+    <w:name w:val="Heading 4 Char"/>
+    <w:basedOn w:val="DefaultParagraphFont"/>
+    <w:link w:val="Heading4"/>
     <w:uiPriority w:val="9"/>
     <w:semiHidden/>
     <w:rsid w:val="00415214"/>
@@ -9817,10 +9485,10 @@
       <w:sz w:val="24"/>
     </w:rPr>
   </w:style>
-  <w:style w:type="character" w:customStyle="1" w:styleId="Rubrik5Char">
-    <w:name w:val="Rubrik 5 Char"/>
-    <w:basedOn w:val="Standardstycketeckensnitt"/>
-    <w:link w:val="Rubrik5"/>
+  <w:style w:type="character" w:customStyle="1" w:styleId="Heading5Char">
+    <w:name w:val="Heading 5 Char"/>
+    <w:basedOn w:val="DefaultParagraphFont"/>
+    <w:link w:val="Heading5"/>
     <w:uiPriority w:val="9"/>
     <w:semiHidden/>
     <w:rsid w:val="00212825"/>
@@ -9830,10 +9498,10 @@
       <w:sz w:val="19"/>
     </w:rPr>
   </w:style>
-  <w:style w:type="paragraph" w:styleId="Sidhuvud">
+  <w:style w:type="paragraph" w:styleId="Header">
     <w:name w:val="header"/>
     <w:basedOn w:val="Normal"/>
-    <w:link w:val="SidhuvudChar"/>
+    <w:link w:val="HeaderChar"/>
     <w:uiPriority w:val="99"/>
     <w:unhideWhenUsed/>
     <w:rsid w:val="00C72B17"/>
@@ -9845,10 +9513,10 @@
       <w:spacing w:line="240" w:lineRule="auto"/>
     </w:pPr>
   </w:style>
-  <w:style w:type="character" w:customStyle="1" w:styleId="SidhuvudChar">
-    <w:name w:val="Sidhuvud Char"/>
-    <w:basedOn w:val="Standardstycketeckensnitt"/>
-    <w:link w:val="Sidhuvud"/>
+  <w:style w:type="character" w:customStyle="1" w:styleId="HeaderChar">
+    <w:name w:val="Header Char"/>
+    <w:basedOn w:val="DefaultParagraphFont"/>
+    <w:link w:val="Header"/>
     <w:uiPriority w:val="99"/>
     <w:rsid w:val="00C72B17"/>
     <w:rPr>
@@ -9856,9 +9524,9 @@
       <w:sz w:val="20"/>
     </w:rPr>
   </w:style>
-  <w:style w:type="character" w:styleId="AnvndHyperlnk">
+  <w:style w:type="character" w:styleId="FollowedHyperlink">
     <w:name w:val="FollowedHyperlink"/>
-    <w:basedOn w:val="Standardstycketeckensnitt"/>
+    <w:basedOn w:val="DefaultParagraphFont"/>
     <w:uiPriority w:val="99"/>
     <w:semiHidden/>
     <w:unhideWhenUsed/>
@@ -9868,10 +9536,10 @@
       <w:u w:val="single"/>
     </w:rPr>
   </w:style>
-  <w:style w:type="paragraph" w:styleId="Sidfot">
+  <w:style w:type="paragraph" w:styleId="Footer">
     <w:name w:val="footer"/>
     <w:basedOn w:val="Normal"/>
-    <w:link w:val="SidfotChar"/>
+    <w:link w:val="FooterChar"/>
     <w:unhideWhenUsed/>
     <w:rsid w:val="00CF47A0"/>
     <w:pPr>
@@ -9886,10 +9554,10 @@
       <w:sz w:val="12"/>
     </w:rPr>
   </w:style>
-  <w:style w:type="character" w:customStyle="1" w:styleId="SidfotChar">
-    <w:name w:val="Sidfot Char"/>
-    <w:basedOn w:val="Standardstycketeckensnitt"/>
-    <w:link w:val="Sidfot"/>
+  <w:style w:type="character" w:customStyle="1" w:styleId="FooterChar">
+    <w:name w:val="Footer Char"/>
+    <w:basedOn w:val="DefaultParagraphFont"/>
+    <w:link w:val="Footer"/>
     <w:rsid w:val="00CF47A0"/>
     <w:rPr>
       <w:rFonts w:ascii="Georgia" w:hAnsi="Georgia"/>
@@ -9898,10 +9566,10 @@
       <w:lang w:eastAsia="en-US"/>
     </w:rPr>
   </w:style>
-  <w:style w:type="paragraph" w:styleId="Liststycke">
+  <w:style w:type="paragraph" w:styleId="ListParagraph">
     <w:name w:val="List Paragraph"/>
     <w:basedOn w:val="Normal"/>
-    <w:link w:val="ListstyckeChar"/>
+    <w:link w:val="ListParagraphChar"/>
     <w:uiPriority w:val="34"/>
     <w:rsid w:val="008F38AA"/>
     <w:pPr>
@@ -9909,10 +9577,10 @@
       <w:contextualSpacing/>
     </w:pPr>
   </w:style>
-  <w:style w:type="character" w:customStyle="1" w:styleId="ListstyckeChar">
-    <w:name w:val="Liststycke Char"/>
-    <w:basedOn w:val="Standardstycketeckensnitt"/>
-    <w:link w:val="Liststycke"/>
+  <w:style w:type="character" w:customStyle="1" w:styleId="ListParagraphChar">
+    <w:name w:val="List Paragraph Char"/>
+    <w:basedOn w:val="DefaultParagraphFont"/>
+    <w:link w:val="ListParagraph"/>
     <w:uiPriority w:val="34"/>
     <w:rsid w:val="008F38AA"/>
     <w:rPr>
@@ -9920,7 +9588,7 @@
       <w:sz w:val="20"/>
     </w:rPr>
   </w:style>
-  <w:style w:type="paragraph" w:styleId="Punktlista">
+  <w:style w:type="paragraph" w:styleId="ListBullet">
     <w:name w:val="List Bullet"/>
     <w:basedOn w:val="Normal"/>
     <w:uiPriority w:val="99"/>
@@ -9932,13 +9600,14 @@
       <w:contextualSpacing/>
     </w:pPr>
   </w:style>
-  <w:style w:type="table" w:styleId="Tabellrutnt">
+  <w:style w:type="table" w:styleId="TableGrid">
     <w:name w:val="Table Grid"/>
-    <w:basedOn w:val="Normaltabell"/>
+    <w:basedOn w:val="TableNormal"/>
     <w:uiPriority w:val="59"/>
     <w:semiHidden/>
     <w:rsid w:val="00E738E4"/>
     <w:tblPr>
+      <w:tblInd w:w="0" w:type="dxa"/>
       <w:tblBorders>
         <w:top w:val="single" w:sz="4" w:space="0" w:color="000000"/>
         <w:left w:val="single" w:sz="4" w:space="0" w:color="000000"/>
@@ -9947,12 +9616,18 @@
         <w:insideH w:val="single" w:sz="4" w:space="0" w:color="000000"/>
         <w:insideV w:val="single" w:sz="4" w:space="0" w:color="000000"/>
       </w:tblBorders>
+      <w:tblCellMar>
+        <w:top w:w="0" w:type="dxa"/>
+        <w:left w:w="108" w:type="dxa"/>
+        <w:bottom w:w="0" w:type="dxa"/>
+        <w:right w:w="108" w:type="dxa"/>
+      </w:tblCellMar>
     </w:tblPr>
   </w:style>
-  <w:style w:type="paragraph" w:styleId="Ballongtext">
+  <w:style w:type="paragraph" w:styleId="BalloonText">
     <w:name w:val="Balloon Text"/>
     <w:basedOn w:val="Normal"/>
-    <w:link w:val="BallongtextChar"/>
+    <w:link w:val="BalloonTextChar"/>
     <w:uiPriority w:val="99"/>
     <w:semiHidden/>
     <w:unhideWhenUsed/>
@@ -9966,10 +9641,10 @@
       <w:szCs w:val="16"/>
     </w:rPr>
   </w:style>
-  <w:style w:type="character" w:customStyle="1" w:styleId="BallongtextChar">
-    <w:name w:val="Ballongtext Char"/>
-    <w:basedOn w:val="Standardstycketeckensnitt"/>
-    <w:link w:val="Ballongtext"/>
+  <w:style w:type="character" w:customStyle="1" w:styleId="BalloonTextChar">
+    <w:name w:val="Balloon Text Char"/>
+    <w:basedOn w:val="DefaultParagraphFont"/>
+    <w:link w:val="BalloonText"/>
     <w:uiPriority w:val="99"/>
     <w:semiHidden/>
     <w:rsid w:val="00F46893"/>
@@ -9979,11 +9654,11 @@
       <w:szCs w:val="16"/>
     </w:rPr>
   </w:style>
-  <w:style w:type="paragraph" w:styleId="Underrubrik">
+  <w:style w:type="paragraph" w:styleId="Subtitle">
     <w:name w:val="Subtitle"/>
     <w:basedOn w:val="Normal"/>
     <w:next w:val="Normal"/>
-    <w:link w:val="UnderrubrikChar"/>
+    <w:link w:val="SubtitleChar"/>
     <w:uiPriority w:val="11"/>
     <w:rsid w:val="00415214"/>
     <w:pPr>
@@ -10001,10 +9676,10 @@
       <w:szCs w:val="24"/>
     </w:rPr>
   </w:style>
-  <w:style w:type="character" w:customStyle="1" w:styleId="UnderrubrikChar">
-    <w:name w:val="Underrubrik Char"/>
-    <w:basedOn w:val="Standardstycketeckensnitt"/>
-    <w:link w:val="Underrubrik"/>
+  <w:style w:type="character" w:customStyle="1" w:styleId="SubtitleChar">
+    <w:name w:val="Subtitle Char"/>
+    <w:basedOn w:val="DefaultParagraphFont"/>
+    <w:link w:val="Subtitle"/>
     <w:uiPriority w:val="11"/>
     <w:rsid w:val="00415214"/>
     <w:rPr>
@@ -10016,9 +9691,9 @@
       <w:szCs w:val="24"/>
     </w:rPr>
   </w:style>
-  <w:style w:type="character" w:styleId="Hyperlnk">
+  <w:style w:type="character" w:styleId="Hyperlink">
     <w:name w:val="Hyperlink"/>
-    <w:basedOn w:val="Standardstycketeckensnitt"/>
+    <w:basedOn w:val="DefaultParagraphFont"/>
     <w:uiPriority w:val="99"/>
     <w:rsid w:val="00F456CC"/>
     <w:rPr>
@@ -10026,10 +9701,10 @@
       <w:u w:val="single"/>
     </w:rPr>
   </w:style>
-  <w:style w:type="paragraph" w:styleId="Brdtext">
+  <w:style w:type="paragraph" w:styleId="BodyText">
     <w:name w:val="Body Text"/>
     <w:basedOn w:val="Normal"/>
-    <w:link w:val="BrdtextChar"/>
+    <w:link w:val="BodyTextChar"/>
     <w:rsid w:val="00933E2C"/>
     <w:pPr>
       <w:spacing w:before="20" w:after="100" w:line="240" w:lineRule="auto"/>
@@ -10041,10 +9716,10 @@
       <w:lang w:val="en-GB" w:eastAsia="en-GB"/>
     </w:rPr>
   </w:style>
-  <w:style w:type="character" w:customStyle="1" w:styleId="BrdtextChar">
-    <w:name w:val="Brödtext Char"/>
-    <w:basedOn w:val="Standardstycketeckensnitt"/>
-    <w:link w:val="Brdtext"/>
+  <w:style w:type="character" w:customStyle="1" w:styleId="BodyTextChar">
+    <w:name w:val="Body Text Char"/>
+    <w:basedOn w:val="DefaultParagraphFont"/>
+    <w:link w:val="BodyText"/>
     <w:rsid w:val="00933E2C"/>
     <w:rPr>
       <w:rFonts w:ascii="Times New Roman" w:eastAsia="Times New Roman" w:hAnsi="Times New Roman"/>
@@ -10055,7 +9730,7 @@
   </w:style>
   <w:style w:type="paragraph" w:customStyle="1" w:styleId="TableText">
     <w:name w:val="Table Text"/>
-    <w:basedOn w:val="Brdtext"/>
+    <w:basedOn w:val="BodyText"/>
     <w:rsid w:val="00933E2C"/>
     <w:pPr>
       <w:suppressAutoHyphens/>
@@ -10104,7 +9779,7 @@
       <w:bCs/>
     </w:rPr>
   </w:style>
-  <w:style w:type="paragraph" w:styleId="Innehll2">
+  <w:style w:type="paragraph" w:styleId="TOC2">
     <w:name w:val="toc 2"/>
     <w:basedOn w:val="Normal"/>
     <w:next w:val="Normal"/>
@@ -10117,7 +9792,7 @@
       <w:ind w:left="200"/>
     </w:pPr>
   </w:style>
-  <w:style w:type="paragraph" w:styleId="Innehll1">
+  <w:style w:type="paragraph" w:styleId="TOC1">
     <w:name w:val="toc 1"/>
     <w:basedOn w:val="Normal"/>
     <w:next w:val="Normal"/>
@@ -10141,7 +9816,7 @@
 </file>
 
 <file path=word/stylesWithEffects.xml><?xml version="1.0" encoding="utf-8"?>
-<w:styles xmlns:wpc="http://schemas.microsoft.com/office/word/2010/wordprocessingCanvas" xmlns:mc="http://schemas.openxmlformats.org/markup-compatibility/2006" xmlns:o="urn:schemas-microsoft-com:office:office" xmlns:r="http://schemas.openxmlformats.org/officeDocument/2006/relationships" xmlns:m="http://schemas.openxmlformats.org/officeDocument/2006/math" xmlns:v="urn:schemas-microsoft-com:vml" xmlns:wp14="http://schemas.microsoft.com/office/word/2010/wordprocessingDrawing" xmlns:wp="http://schemas.openxmlformats.org/drawingml/2006/wordprocessingDrawing" xmlns:w10="urn:schemas-microsoft-com:office:word" xmlns:w="http://schemas.openxmlformats.org/wordprocessingml/2006/main" xmlns:w14="http://schemas.microsoft.com/office/word/2010/wordml" xmlns:wpg="http://schemas.microsoft.com/office/word/2010/wordprocessingGroup" xmlns:wpi="http://schemas.microsoft.com/office/word/2010/wordprocessingInk" xmlns:wne="http://schemas.microsoft.com/office/word/2006/wordml" xmlns:wps="http://schemas.microsoft.com/office/word/2010/wordprocessingShape" mc:Ignorable="w14 wp14">
+<w:styles xmlns:wpc="http://schemas.microsoft.com/office/word/2010/wordprocessingCanvas" xmlns:mo="http://schemas.microsoft.com/office/mac/office/2008/main" xmlns:mc="http://schemas.openxmlformats.org/markup-compatibility/2006" xmlns:mv="urn:schemas-microsoft-com:mac:vml" xmlns:o="urn:schemas-microsoft-com:office:office" xmlns:r="http://schemas.openxmlformats.org/officeDocument/2006/relationships" xmlns:m="http://schemas.openxmlformats.org/officeDocument/2006/math" xmlns:v="urn:schemas-microsoft-com:vml" xmlns:wp14="http://schemas.microsoft.com/office/word/2010/wordprocessingDrawing" xmlns:wp="http://schemas.openxmlformats.org/drawingml/2006/wordprocessingDrawing" xmlns:w10="urn:schemas-microsoft-com:office:word" xmlns:w="http://schemas.openxmlformats.org/wordprocessingml/2006/main" xmlns:w14="http://schemas.microsoft.com/office/word/2010/wordml" xmlns:wpg="http://schemas.microsoft.com/office/word/2010/wordprocessingGroup" xmlns:wpi="http://schemas.microsoft.com/office/word/2010/wordprocessingInk" xmlns:wne="http://schemas.microsoft.com/office/word/2006/wordml" xmlns:wps="http://schemas.microsoft.com/office/word/2010/wordprocessingShape" mc:Ignorable="w14 wp14">
   <w:docDefaults>
     <w:rPrDefault>
       <w:rPr>
@@ -10151,7 +9826,7 @@
     </w:rPrDefault>
     <w:pPrDefault/>
   </w:docDefaults>
-  <w:latentStyles w:defLockedState="0" w:defUIPriority="99" w:defSemiHidden="1" w:defUnhideWhenUsed="1" w:defQFormat="0" w:count="267">
+  <w:latentStyles w:defLockedState="0" w:defUIPriority="99" w:defSemiHidden="1" w:defUnhideWhenUsed="1" w:defQFormat="0" w:count="276">
     <w:lsdException w:name="Normal" w:semiHidden="0" w:uiPriority="0" w:unhideWhenUsed="0" w:qFormat="1"/>
     <w:lsdException w:name="heading 1" w:semiHidden="0" w:uiPriority="9" w:unhideWhenUsed="0" w:qFormat="1"/>
     <w:lsdException w:name="heading 2" w:semiHidden="0" w:uiPriority="9" w:unhideWhenUsed="0" w:qFormat="1"/>
@@ -10305,11 +9980,11 @@
       <w:lang w:eastAsia="en-US"/>
     </w:rPr>
   </w:style>
-  <w:style w:type="paragraph" w:styleId="Rubrik1">
+  <w:style w:type="paragraph" w:styleId="Heading1">
     <w:name w:val="heading 1"/>
     <w:basedOn w:val="Normal"/>
     <w:next w:val="Normal"/>
-    <w:link w:val="Rubrik1Char"/>
+    <w:link w:val="Heading1Char"/>
     <w:uiPriority w:val="9"/>
     <w:qFormat/>
     <w:rsid w:val="00DE35C6"/>
@@ -10332,11 +10007,11 @@
       <w:szCs w:val="28"/>
     </w:rPr>
   </w:style>
-  <w:style w:type="paragraph" w:styleId="Rubrik2">
+  <w:style w:type="paragraph" w:styleId="Heading2">
     <w:name w:val="heading 2"/>
     <w:basedOn w:val="Normal"/>
     <w:next w:val="Normal"/>
-    <w:link w:val="Rubrik2Char"/>
+    <w:link w:val="Heading2Char"/>
     <w:autoRedefine/>
     <w:uiPriority w:val="9"/>
     <w:qFormat/>
@@ -10360,11 +10035,11 @@
       <w:szCs w:val="26"/>
     </w:rPr>
   </w:style>
-  <w:style w:type="paragraph" w:styleId="Rubrik3">
+  <w:style w:type="paragraph" w:styleId="Heading3">
     <w:name w:val="heading 3"/>
     <w:basedOn w:val="Normal"/>
     <w:next w:val="Normal"/>
-    <w:link w:val="Rubrik3Char"/>
+    <w:link w:val="Heading3Char"/>
     <w:uiPriority w:val="9"/>
     <w:qFormat/>
     <w:rsid w:val="00DE35C6"/>
@@ -10383,11 +10058,11 @@
       <w:bCs/>
     </w:rPr>
   </w:style>
-  <w:style w:type="paragraph" w:styleId="Rubrik4">
+  <w:style w:type="paragraph" w:styleId="Heading4">
     <w:name w:val="heading 4"/>
     <w:basedOn w:val="Normal"/>
     <w:next w:val="Normal"/>
-    <w:link w:val="Rubrik4Char"/>
+    <w:link w:val="Heading4Char"/>
     <w:uiPriority w:val="9"/>
     <w:rsid w:val="005A0069"/>
     <w:pPr>
@@ -10403,11 +10078,11 @@
       <w:sz w:val="24"/>
     </w:rPr>
   </w:style>
-  <w:style w:type="paragraph" w:styleId="Rubrik5">
+  <w:style w:type="paragraph" w:styleId="Heading5">
     <w:name w:val="heading 5"/>
     <w:basedOn w:val="Normal"/>
     <w:next w:val="Normal"/>
-    <w:link w:val="Rubrik5Char"/>
+    <w:link w:val="Heading5Char"/>
     <w:uiPriority w:val="9"/>
     <w:rsid w:val="00212825"/>
     <w:pPr>
@@ -10421,7 +10096,7 @@
       <w:color w:val="001522"/>
     </w:rPr>
   </w:style>
-  <w:style w:type="paragraph" w:styleId="Rubrik6">
+  <w:style w:type="paragraph" w:styleId="Heading6">
     <w:name w:val="heading 6"/>
     <w:basedOn w:val="Normal"/>
     <w:next w:val="Normal"/>
@@ -10445,7 +10120,7 @@
       <w:lang w:eastAsia="sv-SE"/>
     </w:rPr>
   </w:style>
-  <w:style w:type="paragraph" w:styleId="Rubrik7">
+  <w:style w:type="paragraph" w:styleId="Heading7">
     <w:name w:val="heading 7"/>
     <w:basedOn w:val="Normal"/>
     <w:next w:val="Normal"/>
@@ -10468,7 +10143,7 @@
       <w:lang w:eastAsia="sv-SE"/>
     </w:rPr>
   </w:style>
-  <w:style w:type="paragraph" w:styleId="Rubrik8">
+  <w:style w:type="paragraph" w:styleId="Heading8">
     <w:name w:val="heading 8"/>
     <w:basedOn w:val="Normal"/>
     <w:next w:val="Normal"/>
@@ -10493,7 +10168,7 @@
       <w:lang w:eastAsia="sv-SE"/>
     </w:rPr>
   </w:style>
-  <w:style w:type="paragraph" w:styleId="Rubrik9">
+  <w:style w:type="paragraph" w:styleId="Heading9">
     <w:name w:val="heading 9"/>
     <w:basedOn w:val="Normal"/>
     <w:next w:val="Normal"/>
@@ -10515,13 +10190,13 @@
       <w:lang w:eastAsia="sv-SE"/>
     </w:rPr>
   </w:style>
-  <w:style w:type="character" w:default="1" w:styleId="Standardstycketeckensnitt">
+  <w:style w:type="character" w:default="1" w:styleId="DefaultParagraphFont">
     <w:name w:val="Default Paragraph Font"/>
     <w:uiPriority w:val="1"/>
     <w:semiHidden/>
     <w:unhideWhenUsed/>
   </w:style>
-  <w:style w:type="table" w:default="1" w:styleId="Normaltabell">
+  <w:style w:type="table" w:default="1" w:styleId="TableNormal">
     <w:name w:val="Normal Table"/>
     <w:uiPriority w:val="99"/>
     <w:semiHidden/>
@@ -10536,16 +10211,16 @@
       </w:tblCellMar>
     </w:tblPr>
   </w:style>
-  <w:style w:type="numbering" w:default="1" w:styleId="Ingenlista">
+  <w:style w:type="numbering" w:default="1" w:styleId="NoList">
     <w:name w:val="No List"/>
     <w:uiPriority w:val="99"/>
     <w:semiHidden/>
     <w:unhideWhenUsed/>
   </w:style>
-  <w:style w:type="character" w:customStyle="1" w:styleId="Rubrik1Char">
-    <w:name w:val="Rubrik 1 Char"/>
-    <w:basedOn w:val="Standardstycketeckensnitt"/>
-    <w:link w:val="Rubrik1"/>
+  <w:style w:type="character" w:customStyle="1" w:styleId="Heading1Char">
+    <w:name w:val="Heading 1 Char"/>
+    <w:basedOn w:val="DefaultParagraphFont"/>
+    <w:link w:val="Heading1"/>
     <w:uiPriority w:val="9"/>
     <w:rsid w:val="00DE35C6"/>
     <w:rPr>
@@ -10556,10 +10231,10 @@
       <w:lang w:eastAsia="en-US"/>
     </w:rPr>
   </w:style>
-  <w:style w:type="character" w:customStyle="1" w:styleId="Rubrik2Char">
-    <w:name w:val="Rubrik 2 Char"/>
-    <w:basedOn w:val="Standardstycketeckensnitt"/>
-    <w:link w:val="Rubrik2"/>
+  <w:style w:type="character" w:customStyle="1" w:styleId="Heading2Char">
+    <w:name w:val="Heading 2 Char"/>
+    <w:basedOn w:val="DefaultParagraphFont"/>
+    <w:link w:val="Heading2"/>
     <w:uiPriority w:val="9"/>
     <w:rsid w:val="00370908"/>
     <w:rPr>
@@ -10570,10 +10245,10 @@
       <w:lang w:eastAsia="en-US"/>
     </w:rPr>
   </w:style>
-  <w:style w:type="character" w:customStyle="1" w:styleId="Rubrik3Char">
-    <w:name w:val="Rubrik 3 Char"/>
-    <w:basedOn w:val="Standardstycketeckensnitt"/>
-    <w:link w:val="Rubrik3"/>
+  <w:style w:type="character" w:customStyle="1" w:styleId="Heading3Char">
+    <w:name w:val="Heading 3 Char"/>
+    <w:basedOn w:val="DefaultParagraphFont"/>
+    <w:link w:val="Heading3"/>
     <w:uiPriority w:val="9"/>
     <w:rsid w:val="00DE35C6"/>
     <w:rPr>
@@ -10583,10 +10258,10 @@
       <w:lang w:eastAsia="en-US"/>
     </w:rPr>
   </w:style>
-  <w:style w:type="character" w:customStyle="1" w:styleId="Rubrik4Char">
-    <w:name w:val="Rubrik 4 Char"/>
-    <w:basedOn w:val="Standardstycketeckensnitt"/>
-    <w:link w:val="Rubrik4"/>
+  <w:style w:type="character" w:customStyle="1" w:styleId="Heading4Char">
+    <w:name w:val="Heading 4 Char"/>
+    <w:basedOn w:val="DefaultParagraphFont"/>
+    <w:link w:val="Heading4"/>
     <w:uiPriority w:val="9"/>
     <w:semiHidden/>
     <w:rsid w:val="00415214"/>
@@ -10597,10 +10272,10 @@
       <w:sz w:val="24"/>
     </w:rPr>
   </w:style>
-  <w:style w:type="character" w:customStyle="1" w:styleId="Rubrik5Char">
-    <w:name w:val="Rubrik 5 Char"/>
-    <w:basedOn w:val="Standardstycketeckensnitt"/>
-    <w:link w:val="Rubrik5"/>
+  <w:style w:type="character" w:customStyle="1" w:styleId="Heading5Char">
+    <w:name w:val="Heading 5 Char"/>
+    <w:basedOn w:val="DefaultParagraphFont"/>
+    <w:link w:val="Heading5"/>
     <w:uiPriority w:val="9"/>
     <w:semiHidden/>
     <w:rsid w:val="00212825"/>
@@ -10610,10 +10285,10 @@
       <w:sz w:val="19"/>
     </w:rPr>
   </w:style>
-  <w:style w:type="paragraph" w:styleId="Sidhuvud">
+  <w:style w:type="paragraph" w:styleId="Header">
     <w:name w:val="header"/>
     <w:basedOn w:val="Normal"/>
-    <w:link w:val="SidhuvudChar"/>
+    <w:link w:val="HeaderChar"/>
     <w:uiPriority w:val="99"/>
     <w:unhideWhenUsed/>
     <w:rsid w:val="00C72B17"/>
@@ -10625,10 +10300,10 @@
       <w:spacing w:line="240" w:lineRule="auto"/>
     </w:pPr>
   </w:style>
-  <w:style w:type="character" w:customStyle="1" w:styleId="SidhuvudChar">
-    <w:name w:val="Sidhuvud Char"/>
-    <w:basedOn w:val="Standardstycketeckensnitt"/>
-    <w:link w:val="Sidhuvud"/>
+  <w:style w:type="character" w:customStyle="1" w:styleId="HeaderChar">
+    <w:name w:val="Header Char"/>
+    <w:basedOn w:val="DefaultParagraphFont"/>
+    <w:link w:val="Header"/>
     <w:uiPriority w:val="99"/>
     <w:rsid w:val="00C72B17"/>
     <w:rPr>
@@ -10636,9 +10311,9 @@
       <w:sz w:val="20"/>
     </w:rPr>
   </w:style>
-  <w:style w:type="character" w:styleId="AnvndHyperlnk">
+  <w:style w:type="character" w:styleId="FollowedHyperlink">
     <w:name w:val="FollowedHyperlink"/>
-    <w:basedOn w:val="Standardstycketeckensnitt"/>
+    <w:basedOn w:val="DefaultParagraphFont"/>
     <w:uiPriority w:val="99"/>
     <w:semiHidden/>
     <w:unhideWhenUsed/>
@@ -10648,10 +10323,10 @@
       <w:u w:val="single"/>
     </w:rPr>
   </w:style>
-  <w:style w:type="paragraph" w:styleId="Sidfot">
+  <w:style w:type="paragraph" w:styleId="Footer">
     <w:name w:val="footer"/>
     <w:basedOn w:val="Normal"/>
-    <w:link w:val="SidfotChar"/>
+    <w:link w:val="FooterChar"/>
     <w:unhideWhenUsed/>
     <w:rsid w:val="00CF47A0"/>
     <w:pPr>
@@ -10666,10 +10341,10 @@
       <w:sz w:val="12"/>
     </w:rPr>
   </w:style>
-  <w:style w:type="character" w:customStyle="1" w:styleId="SidfotChar">
-    <w:name w:val="Sidfot Char"/>
-    <w:basedOn w:val="Standardstycketeckensnitt"/>
-    <w:link w:val="Sidfot"/>
+  <w:style w:type="character" w:customStyle="1" w:styleId="FooterChar">
+    <w:name w:val="Footer Char"/>
+    <w:basedOn w:val="DefaultParagraphFont"/>
+    <w:link w:val="Footer"/>
     <w:rsid w:val="00CF47A0"/>
     <w:rPr>
       <w:rFonts w:ascii="Georgia" w:hAnsi="Georgia"/>
@@ -10678,10 +10353,10 @@
       <w:lang w:eastAsia="en-US"/>
     </w:rPr>
   </w:style>
-  <w:style w:type="paragraph" w:styleId="Liststycke">
+  <w:style w:type="paragraph" w:styleId="ListParagraph">
     <w:name w:val="List Paragraph"/>
     <w:basedOn w:val="Normal"/>
-    <w:link w:val="ListstyckeChar"/>
+    <w:link w:val="ListParagraphChar"/>
     <w:uiPriority w:val="34"/>
     <w:rsid w:val="008F38AA"/>
     <w:pPr>
@@ -10689,10 +10364,10 @@
       <w:contextualSpacing/>
     </w:pPr>
   </w:style>
-  <w:style w:type="character" w:customStyle="1" w:styleId="ListstyckeChar">
-    <w:name w:val="Liststycke Char"/>
-    <w:basedOn w:val="Standardstycketeckensnitt"/>
-    <w:link w:val="Liststycke"/>
+  <w:style w:type="character" w:customStyle="1" w:styleId="ListParagraphChar">
+    <w:name w:val="List Paragraph Char"/>
+    <w:basedOn w:val="DefaultParagraphFont"/>
+    <w:link w:val="ListParagraph"/>
     <w:uiPriority w:val="34"/>
     <w:rsid w:val="008F38AA"/>
     <w:rPr>
@@ -10700,7 +10375,7 @@
       <w:sz w:val="20"/>
     </w:rPr>
   </w:style>
-  <w:style w:type="paragraph" w:styleId="Punktlista">
+  <w:style w:type="paragraph" w:styleId="ListBullet">
     <w:name w:val="List Bullet"/>
     <w:basedOn w:val="Normal"/>
     <w:uiPriority w:val="99"/>
@@ -10712,13 +10387,14 @@
       <w:contextualSpacing/>
     </w:pPr>
   </w:style>
-  <w:style w:type="table" w:styleId="Tabellrutnt">
+  <w:style w:type="table" w:styleId="TableGrid">
     <w:name w:val="Table Grid"/>
-    <w:basedOn w:val="Normaltabell"/>
+    <w:basedOn w:val="TableNormal"/>
     <w:uiPriority w:val="59"/>
     <w:semiHidden/>
     <w:rsid w:val="00E738E4"/>
     <w:tblPr>
+      <w:tblInd w:w="0" w:type="dxa"/>
       <w:tblBorders>
         <w:top w:val="single" w:sz="4" w:space="0" w:color="000000"/>
         <w:left w:val="single" w:sz="4" w:space="0" w:color="000000"/>
@@ -10727,12 +10403,18 @@
         <w:insideH w:val="single" w:sz="4" w:space="0" w:color="000000"/>
         <w:insideV w:val="single" w:sz="4" w:space="0" w:color="000000"/>
       </w:tblBorders>
+      <w:tblCellMar>
+        <w:top w:w="0" w:type="dxa"/>
+        <w:left w:w="108" w:type="dxa"/>
+        <w:bottom w:w="0" w:type="dxa"/>
+        <w:right w:w="108" w:type="dxa"/>
+      </w:tblCellMar>
     </w:tblPr>
   </w:style>
-  <w:style w:type="paragraph" w:styleId="Ballongtext">
+  <w:style w:type="paragraph" w:styleId="BalloonText">
     <w:name w:val="Balloon Text"/>
     <w:basedOn w:val="Normal"/>
-    <w:link w:val="BallongtextChar"/>
+    <w:link w:val="BalloonTextChar"/>
     <w:uiPriority w:val="99"/>
     <w:semiHidden/>
     <w:unhideWhenUsed/>
@@ -10746,10 +10428,10 @@
       <w:szCs w:val="16"/>
     </w:rPr>
   </w:style>
-  <w:style w:type="character" w:customStyle="1" w:styleId="BallongtextChar">
-    <w:name w:val="Ballongtext Char"/>
-    <w:basedOn w:val="Standardstycketeckensnitt"/>
-    <w:link w:val="Ballongtext"/>
+  <w:style w:type="character" w:customStyle="1" w:styleId="BalloonTextChar">
+    <w:name w:val="Balloon Text Char"/>
+    <w:basedOn w:val="DefaultParagraphFont"/>
+    <w:link w:val="BalloonText"/>
     <w:uiPriority w:val="99"/>
     <w:semiHidden/>
     <w:rsid w:val="00F46893"/>
@@ -10759,11 +10441,11 @@
       <w:szCs w:val="16"/>
     </w:rPr>
   </w:style>
-  <w:style w:type="paragraph" w:styleId="Underrubrik">
+  <w:style w:type="paragraph" w:styleId="Subtitle">
     <w:name w:val="Subtitle"/>
     <w:basedOn w:val="Normal"/>
     <w:next w:val="Normal"/>
-    <w:link w:val="UnderrubrikChar"/>
+    <w:link w:val="SubtitleChar"/>
     <w:uiPriority w:val="11"/>
     <w:rsid w:val="00415214"/>
     <w:pPr>
@@ -10781,10 +10463,10 @@
       <w:szCs w:val="24"/>
     </w:rPr>
   </w:style>
-  <w:style w:type="character" w:customStyle="1" w:styleId="UnderrubrikChar">
-    <w:name w:val="Underrubrik Char"/>
-    <w:basedOn w:val="Standardstycketeckensnitt"/>
-    <w:link w:val="Underrubrik"/>
+  <w:style w:type="character" w:customStyle="1" w:styleId="SubtitleChar">
+    <w:name w:val="Subtitle Char"/>
+    <w:basedOn w:val="DefaultParagraphFont"/>
+    <w:link w:val="Subtitle"/>
     <w:uiPriority w:val="11"/>
     <w:rsid w:val="00415214"/>
     <w:rPr>
@@ -10796,9 +10478,9 @@
       <w:szCs w:val="24"/>
     </w:rPr>
   </w:style>
-  <w:style w:type="character" w:styleId="Hyperlnk">
+  <w:style w:type="character" w:styleId="Hyperlink">
     <w:name w:val="Hyperlink"/>
-    <w:basedOn w:val="Standardstycketeckensnitt"/>
+    <w:basedOn w:val="DefaultParagraphFont"/>
     <w:uiPriority w:val="99"/>
     <w:rsid w:val="00F456CC"/>
     <w:rPr>
@@ -10806,10 +10488,10 @@
       <w:u w:val="single"/>
     </w:rPr>
   </w:style>
-  <w:style w:type="paragraph" w:styleId="Brdtext">
+  <w:style w:type="paragraph" w:styleId="BodyText">
     <w:name w:val="Body Text"/>
     <w:basedOn w:val="Normal"/>
-    <w:link w:val="BrdtextChar"/>
+    <w:link w:val="BodyTextChar"/>
     <w:rsid w:val="00933E2C"/>
     <w:pPr>
       <w:spacing w:before="20" w:after="100" w:line="240" w:lineRule="auto"/>
@@ -10821,10 +10503,10 @@
       <w:lang w:val="en-GB" w:eastAsia="en-GB"/>
     </w:rPr>
   </w:style>
-  <w:style w:type="character" w:customStyle="1" w:styleId="BrdtextChar">
-    <w:name w:val="Brödtext Char"/>
-    <w:basedOn w:val="Standardstycketeckensnitt"/>
-    <w:link w:val="Brdtext"/>
+  <w:style w:type="character" w:customStyle="1" w:styleId="BodyTextChar">
+    <w:name w:val="Body Text Char"/>
+    <w:basedOn w:val="DefaultParagraphFont"/>
+    <w:link w:val="BodyText"/>
     <w:rsid w:val="00933E2C"/>
     <w:rPr>
       <w:rFonts w:ascii="Times New Roman" w:eastAsia="Times New Roman" w:hAnsi="Times New Roman"/>
@@ -10835,7 +10517,7 @@
   </w:style>
   <w:style w:type="paragraph" w:customStyle="1" w:styleId="TableText">
     <w:name w:val="Table Text"/>
-    <w:basedOn w:val="Brdtext"/>
+    <w:basedOn w:val="BodyText"/>
     <w:rsid w:val="00933E2C"/>
     <w:pPr>
       <w:suppressAutoHyphens/>
@@ -10884,7 +10566,7 @@
       <w:bCs/>
     </w:rPr>
   </w:style>
-  <w:style w:type="paragraph" w:styleId="Innehll2">
+  <w:style w:type="paragraph" w:styleId="TOC2">
     <w:name w:val="toc 2"/>
     <w:basedOn w:val="Normal"/>
     <w:next w:val="Normal"/>
@@ -10897,7 +10579,7 @@
       <w:ind w:left="200"/>
     </w:pPr>
   </w:style>
-  <w:style w:type="paragraph" w:styleId="Innehll1">
+  <w:style w:type="paragraph" w:styleId="TOC1">
     <w:name w:val="toc 1"/>
     <w:basedOn w:val="Normal"/>
     <w:next w:val="Normal"/>
@@ -11208,7 +10890,7 @@
 </file>
 
 <file path=customXml/itemProps1.xml><?xml version="1.0" encoding="utf-8"?>
-<ds:datastoreItem xmlns:ds="http://schemas.openxmlformats.org/officeDocument/2006/customXml" ds:itemID="{CBE7E513-9F2C-403D-BF90-1B3E0D156344}">
+<ds:datastoreItem xmlns:ds="http://schemas.openxmlformats.org/officeDocument/2006/customXml" ds:itemID="{85036DDE-A10B-464C-B930-505C8DC9F92E}">
   <ds:schemaRefs>
     <ds:schemaRef ds:uri="http://schemas.openxmlformats.org/officeDocument/2006/bibliography"/>
   </ds:schemaRefs>

</xml_diff>